<commit_message>
improve code to deal with timeout challenge, update heuristics
</commit_message>
<xml_diff>
--- a/isolation/heuristic_report.docx
+++ b/isolation/heuristic_report.docx
@@ -1,6 +1,6 @@
 
 <file path=word/document.xml><?xml version="1.0" encoding="utf-8"?>
-<w:document xmlns:wpc="http://schemas.microsoft.com/office/word/2010/wordprocessingCanvas" xmlns:cx="http://schemas.microsoft.com/office/drawing/2014/chartex" xmlns:cx1="http://schemas.microsoft.com/office/drawing/2015/9/8/chartex" xmlns:mc="http://schemas.openxmlformats.org/markup-compatibility/2006" xmlns:o="urn:schemas-microsoft-com:office:office" xmlns:r="http://schemas.openxmlformats.org/officeDocument/2006/relationships" xmlns:m="http://schemas.openxmlformats.org/officeDocument/2006/math" xmlns:v="urn:schemas-microsoft-com:vml" xmlns:wp14="http://schemas.microsoft.com/office/word/2010/wordprocessingDrawing" xmlns:wp="http://schemas.openxmlformats.org/drawingml/2006/wordprocessingDrawing" xmlns:w10="urn:schemas-microsoft-com:office:word" xmlns:w="http://schemas.openxmlformats.org/wordprocessingml/2006/main" xmlns:w14="http://schemas.microsoft.com/office/word/2010/wordml" xmlns:w15="http://schemas.microsoft.com/office/word/2012/wordml" xmlns:w16se="http://schemas.microsoft.com/office/word/2015/wordml/symex" xmlns:wpg="http://schemas.microsoft.com/office/word/2010/wordprocessingGroup" xmlns:wpi="http://schemas.microsoft.com/office/word/2010/wordprocessingInk" xmlns:wne="http://schemas.microsoft.com/office/word/2006/wordml" xmlns:wps="http://schemas.microsoft.com/office/word/2010/wordprocessingShape" mc:Ignorable="w14 w15 w16se wp14">
+<w:document xmlns:wpc="http://schemas.microsoft.com/office/word/2010/wordprocessingCanvas" xmlns:mc="http://schemas.openxmlformats.org/markup-compatibility/2006" xmlns:o="urn:schemas-microsoft-com:office:office" xmlns:r="http://schemas.openxmlformats.org/officeDocument/2006/relationships" xmlns:m="http://schemas.openxmlformats.org/officeDocument/2006/math" xmlns:v="urn:schemas-microsoft-com:vml" xmlns:wp14="http://schemas.microsoft.com/office/word/2010/wordprocessingDrawing" xmlns:wp="http://schemas.openxmlformats.org/drawingml/2006/wordprocessingDrawing" xmlns:w10="urn:schemas-microsoft-com:office:word" xmlns:w="http://schemas.openxmlformats.org/wordprocessingml/2006/main" xmlns:w14="http://schemas.microsoft.com/office/word/2010/wordml" xmlns:w15="http://schemas.microsoft.com/office/word/2012/wordml" xmlns:wpg="http://schemas.microsoft.com/office/word/2010/wordprocessingGroup" xmlns:wpi="http://schemas.microsoft.com/office/word/2010/wordprocessingInk" xmlns:wne="http://schemas.microsoft.com/office/word/2006/wordml" xmlns:wps="http://schemas.microsoft.com/office/word/2010/wordprocessingShape" mc:Ignorable="w14 w15 wp14">
   <w:body>
     <w:p>
       <w:pPr>
@@ -686,8 +686,343 @@
       <w:r>
         <w:t>Student             63.57%</w:t>
       </w:r>
+    </w:p>
+    <w:p/>
+    <w:p>
+      <w:pPr>
+        <w:rPr>
+          <w:b/>
+        </w:rPr>
+      </w:pPr>
       <w:bookmarkStart w:id="0" w:name="_GoBack"/>
-      <w:bookmarkEnd w:id="0"/>
+      <w:r>
+        <w:rPr>
+          <w:b/>
+        </w:rPr>
+        <w:t xml:space="preserve">Adjusted improved score </w:t>
+      </w:r>
+    </w:p>
+    <w:bookmarkEnd w:id="0"/>
+    <w:p/>
+    <w:p>
+      <w:r>
+        <w:t>*************************</w:t>
+      </w:r>
+    </w:p>
+    <w:p>
+      <w:r>
+        <w:t xml:space="preserve"> Evaluating: </w:t>
+      </w:r>
+      <w:proofErr w:type="spellStart"/>
+      <w:r>
+        <w:t>ID_Improved</w:t>
+      </w:r>
+      <w:proofErr w:type="spellEnd"/>
+    </w:p>
+    <w:p>
+      <w:r>
+        <w:t>*************************</w:t>
+      </w:r>
+    </w:p>
+    <w:p/>
+    <w:p>
+      <w:r>
+        <w:t>Playing Matches:</w:t>
+      </w:r>
+    </w:p>
+    <w:p>
+      <w:r>
+        <w:t>----------</w:t>
+      </w:r>
+    </w:p>
+    <w:p>
+      <w:r>
+        <w:t xml:space="preserve">  Match 1: </w:t>
+      </w:r>
+      <w:proofErr w:type="spellStart"/>
+      <w:r>
+        <w:t>ID_Improved</w:t>
+      </w:r>
+      <w:proofErr w:type="spellEnd"/>
+      <w:r>
+        <w:t xml:space="preserve"> vs   Random      Result: 18 to 2</w:t>
+      </w:r>
+    </w:p>
+    <w:p>
+      <w:r>
+        <w:t xml:space="preserve">  Match 2: </w:t>
+      </w:r>
+      <w:proofErr w:type="spellStart"/>
+      <w:r>
+        <w:t>ID_Improved</w:t>
+      </w:r>
+      <w:proofErr w:type="spellEnd"/>
+      <w:r>
+        <w:t xml:space="preserve"> vs   </w:t>
+      </w:r>
+      <w:proofErr w:type="spellStart"/>
+      <w:r>
+        <w:t>MM_Null</w:t>
+      </w:r>
+      <w:proofErr w:type="spellEnd"/>
+      <w:r>
+        <w:t xml:space="preserve">     Result: 15 to 5</w:t>
+      </w:r>
+    </w:p>
+    <w:p>
+      <w:r>
+        <w:t xml:space="preserve">  Match 3: </w:t>
+      </w:r>
+      <w:proofErr w:type="spellStart"/>
+      <w:r>
+        <w:t>ID_Improved</w:t>
+      </w:r>
+      <w:proofErr w:type="spellEnd"/>
+      <w:r>
+        <w:t xml:space="preserve"> vs   </w:t>
+      </w:r>
+      <w:proofErr w:type="spellStart"/>
+      <w:r>
+        <w:t>MM_Open</w:t>
+      </w:r>
+      <w:proofErr w:type="spellEnd"/>
+      <w:r>
+        <w:t xml:space="preserve">     Result: 12 to 8</w:t>
+      </w:r>
+    </w:p>
+    <w:p>
+      <w:r>
+        <w:t xml:space="preserve">  Match 4: </w:t>
+      </w:r>
+      <w:proofErr w:type="spellStart"/>
+      <w:r>
+        <w:t>ID_Improved</w:t>
+      </w:r>
+      <w:proofErr w:type="spellEnd"/>
+      <w:r>
+        <w:t xml:space="preserve"> vs </w:t>
+      </w:r>
+      <w:proofErr w:type="spellStart"/>
+      <w:r>
+        <w:t>MM_Improved</w:t>
+      </w:r>
+      <w:proofErr w:type="spellEnd"/>
+      <w:r>
+        <w:t xml:space="preserve">   Result: 12 to 8</w:t>
+      </w:r>
+    </w:p>
+    <w:p>
+      <w:r>
+        <w:lastRenderedPageBreak/>
+        <w:t xml:space="preserve">  Match 5: </w:t>
+      </w:r>
+      <w:proofErr w:type="spellStart"/>
+      <w:r>
+        <w:t>ID_Improved</w:t>
+      </w:r>
+      <w:proofErr w:type="spellEnd"/>
+      <w:r>
+        <w:t xml:space="preserve"> vs   </w:t>
+      </w:r>
+      <w:proofErr w:type="spellStart"/>
+      <w:r>
+        <w:t>AB_Null</w:t>
+      </w:r>
+      <w:proofErr w:type="spellEnd"/>
+      <w:r>
+        <w:t xml:space="preserve">     Result: 15 to 5</w:t>
+      </w:r>
+    </w:p>
+    <w:p>
+      <w:r>
+        <w:t xml:space="preserve">  Match 6: </w:t>
+      </w:r>
+      <w:proofErr w:type="spellStart"/>
+      <w:r>
+        <w:t>ID_Improved</w:t>
+      </w:r>
+      <w:proofErr w:type="spellEnd"/>
+      <w:r>
+        <w:t xml:space="preserve"> vs   </w:t>
+      </w:r>
+      <w:proofErr w:type="spellStart"/>
+      <w:r>
+        <w:t>AB_Open</w:t>
+      </w:r>
+      <w:proofErr w:type="spellEnd"/>
+      <w:r>
+        <w:t xml:space="preserve">     Result: 13 to 7</w:t>
+      </w:r>
+    </w:p>
+    <w:p>
+      <w:r>
+        <w:t xml:space="preserve">  Match 7: </w:t>
+      </w:r>
+      <w:proofErr w:type="spellStart"/>
+      <w:r>
+        <w:t>ID_Improved</w:t>
+      </w:r>
+      <w:proofErr w:type="spellEnd"/>
+      <w:r>
+        <w:t xml:space="preserve"> vs </w:t>
+      </w:r>
+      <w:proofErr w:type="spellStart"/>
+      <w:r>
+        <w:t>AB_Improved</w:t>
+      </w:r>
+      <w:proofErr w:type="spellEnd"/>
+      <w:r>
+        <w:t xml:space="preserve">   Result: 11 to 9</w:t>
+      </w:r>
+    </w:p>
+    <w:p/>
+    <w:p/>
+    <w:p>
+      <w:r>
+        <w:t>Results:</w:t>
+      </w:r>
+    </w:p>
+    <w:p>
+      <w:r>
+        <w:t>----------</w:t>
+      </w:r>
+    </w:p>
+    <w:p>
+      <w:proofErr w:type="spellStart"/>
+      <w:r>
+        <w:t>ID_Improved</w:t>
+      </w:r>
+      <w:proofErr w:type="spellEnd"/>
+      <w:r>
+        <w:t xml:space="preserve">         68.57%</w:t>
+      </w:r>
+    </w:p>
+    <w:p/>
+    <w:p>
+      <w:r>
+        <w:t>*************************</w:t>
+      </w:r>
+    </w:p>
+    <w:p>
+      <w:r>
+        <w:t xml:space="preserve">   Evaluating: Student</w:t>
+      </w:r>
+    </w:p>
+    <w:p>
+      <w:r>
+        <w:t>*************************</w:t>
+      </w:r>
+    </w:p>
+    <w:p/>
+    <w:p>
+      <w:r>
+        <w:t>Playing Matches:</w:t>
+      </w:r>
+    </w:p>
+    <w:p>
+      <w:r>
+        <w:t>----------</w:t>
+      </w:r>
+    </w:p>
+    <w:p>
+      <w:r>
+        <w:t xml:space="preserve">  Match 1:   Student   vs   Random      Result: 20 to 0</w:t>
+      </w:r>
+    </w:p>
+    <w:p>
+      <w:r>
+        <w:t xml:space="preserve">  Match 2:   Student   vs   </w:t>
+      </w:r>
+      <w:proofErr w:type="spellStart"/>
+      <w:r>
+        <w:t>MM_Null</w:t>
+      </w:r>
+      <w:proofErr w:type="spellEnd"/>
+      <w:r>
+        <w:t xml:space="preserve">     Result: 16 to 4</w:t>
+      </w:r>
+    </w:p>
+    <w:p>
+      <w:r>
+        <w:t xml:space="preserve">  Match 3:   Student   vs   </w:t>
+      </w:r>
+      <w:proofErr w:type="spellStart"/>
+      <w:r>
+        <w:t>MM_Open</w:t>
+      </w:r>
+      <w:proofErr w:type="spellEnd"/>
+      <w:r>
+        <w:t xml:space="preserve">     Result: 13 to 7</w:t>
+      </w:r>
+    </w:p>
+    <w:p>
+      <w:r>
+        <w:t xml:space="preserve">  Match 4:   Student   vs </w:t>
+      </w:r>
+      <w:proofErr w:type="spellStart"/>
+      <w:r>
+        <w:t>MM_Improved</w:t>
+      </w:r>
+      <w:proofErr w:type="spellEnd"/>
+      <w:r>
+        <w:t xml:space="preserve">   Result: 11 to 9</w:t>
+      </w:r>
+    </w:p>
+    <w:p>
+      <w:r>
+        <w:t xml:space="preserve">  Match 5:   Student   vs   </w:t>
+      </w:r>
+      <w:proofErr w:type="spellStart"/>
+      <w:r>
+        <w:t>AB_Null</w:t>
+      </w:r>
+      <w:proofErr w:type="spellEnd"/>
+      <w:r>
+        <w:t xml:space="preserve">     Result: 13 to 7</w:t>
+      </w:r>
+    </w:p>
+    <w:p>
+      <w:r>
+        <w:t xml:space="preserve">  Match 6:   Student   vs   </w:t>
+      </w:r>
+      <w:proofErr w:type="spellStart"/>
+      <w:r>
+        <w:t>AB_Open</w:t>
+      </w:r>
+      <w:proofErr w:type="spellEnd"/>
+      <w:r>
+        <w:t xml:space="preserve">     Result: 11 to 9</w:t>
+      </w:r>
+    </w:p>
+    <w:p>
+      <w:r>
+        <w:t xml:space="preserve">  Match 7:   Student   vs </w:t>
+      </w:r>
+      <w:proofErr w:type="spellStart"/>
+      <w:r>
+        <w:t>AB_Improved</w:t>
+      </w:r>
+      <w:proofErr w:type="spellEnd"/>
+      <w:r>
+        <w:t xml:space="preserve">   Result: 17 to 3</w:t>
+      </w:r>
+    </w:p>
+    <w:p/>
+    <w:p/>
+    <w:p>
+      <w:r>
+        <w:t>Results:</w:t>
+      </w:r>
+    </w:p>
+    <w:p>
+      <w:r>
+        <w:t>----------</w:t>
+      </w:r>
+    </w:p>
+    <w:p>
+      <w:r>
+        <w:t>Student             72.14%</w:t>
+      </w:r>
     </w:p>
     <w:sectPr>
       <w:pgSz w:w="12240" w:h="15840"/>
@@ -700,7 +1035,7 @@
 </file>
 
 <file path=word/styles.xml><?xml version="1.0" encoding="utf-8"?>
-<w:styles xmlns:mc="http://schemas.openxmlformats.org/markup-compatibility/2006" xmlns:r="http://schemas.openxmlformats.org/officeDocument/2006/relationships" xmlns:w="http://schemas.openxmlformats.org/wordprocessingml/2006/main" xmlns:w14="http://schemas.microsoft.com/office/word/2010/wordml" xmlns:w15="http://schemas.microsoft.com/office/word/2012/wordml" xmlns:w16se="http://schemas.microsoft.com/office/word/2015/wordml/symex" mc:Ignorable="w14 w15 w16se">
+<w:styles xmlns:mc="http://schemas.openxmlformats.org/markup-compatibility/2006" xmlns:r="http://schemas.openxmlformats.org/officeDocument/2006/relationships" xmlns:w="http://schemas.openxmlformats.org/wordprocessingml/2006/main" xmlns:w14="http://schemas.microsoft.com/office/word/2010/wordml" xmlns:w15="http://schemas.microsoft.com/office/word/2012/wordml" mc:Ignorable="w14 w15">
   <w:docDefaults>
     <w:rPrDefault>
       <w:rPr>
@@ -1089,17 +1424,17 @@
     <w:lsdException w:name="List Table 6 Colorful Accent 6" w:uiPriority="51"/>
     <w:lsdException w:name="List Table 7 Colorful Accent 6" w:uiPriority="52"/>
   </w:latentStyles>
-  <w:style w:type="paragraph" w:default="1" w:styleId="a">
+  <w:style w:type="paragraph" w:default="1" w:styleId="Normal">
     <w:name w:val="Normal"/>
     <w:qFormat/>
   </w:style>
-  <w:style w:type="character" w:default="1" w:styleId="a0">
+  <w:style w:type="character" w:default="1" w:styleId="DefaultParagraphFont">
     <w:name w:val="Default Paragraph Font"/>
     <w:uiPriority w:val="1"/>
     <w:semiHidden/>
     <w:unhideWhenUsed/>
   </w:style>
-  <w:style w:type="table" w:default="1" w:styleId="a1">
+  <w:style w:type="table" w:default="1" w:styleId="TableNormal">
     <w:name w:val="Normal Table"/>
     <w:uiPriority w:val="99"/>
     <w:semiHidden/>
@@ -1114,7 +1449,7 @@
       </w:tblCellMar>
     </w:tblPr>
   </w:style>
-  <w:style w:type="numbering" w:default="1" w:styleId="a2">
+  <w:style w:type="numbering" w:default="1" w:styleId="NoList">
     <w:name w:val="No List"/>
     <w:uiPriority w:val="99"/>
     <w:semiHidden/>

</xml_diff>

<commit_message>
finalization of materials for submission
</commit_message>
<xml_diff>
--- a/isolation/heuristic_report.docx
+++ b/isolation/heuristic_report.docx
@@ -1,19 +1,879 @@
 
 <file path=word/document.xml><?xml version="1.0" encoding="utf-8"?>
-<w:document xmlns:wpc="http://schemas.microsoft.com/office/word/2010/wordprocessingCanvas" xmlns:cx="http://schemas.microsoft.com/office/drawing/2014/chartex" xmlns:cx1="http://schemas.microsoft.com/office/drawing/2015/9/8/chartex" xmlns:mc="http://schemas.openxmlformats.org/markup-compatibility/2006" xmlns:o="urn:schemas-microsoft-com:office:office" xmlns:r="http://schemas.openxmlformats.org/officeDocument/2006/relationships" xmlns:m="http://schemas.openxmlformats.org/officeDocument/2006/math" xmlns:v="urn:schemas-microsoft-com:vml" xmlns:wp14="http://schemas.microsoft.com/office/word/2010/wordprocessingDrawing" xmlns:wp="http://schemas.openxmlformats.org/drawingml/2006/wordprocessingDrawing" xmlns:w10="urn:schemas-microsoft-com:office:word" xmlns:w="http://schemas.openxmlformats.org/wordprocessingml/2006/main" xmlns:w14="http://schemas.microsoft.com/office/word/2010/wordml" xmlns:w15="http://schemas.microsoft.com/office/word/2012/wordml" xmlns:w16se="http://schemas.microsoft.com/office/word/2015/wordml/symex" xmlns:wpg="http://schemas.microsoft.com/office/word/2010/wordprocessingGroup" xmlns:wpi="http://schemas.microsoft.com/office/word/2010/wordprocessingInk" xmlns:wne="http://schemas.microsoft.com/office/word/2006/wordml" xmlns:wps="http://schemas.microsoft.com/office/word/2010/wordprocessingShape" mc:Ignorable="w14 w15 w16se wp14">
+<w:document xmlns:wpc="http://schemas.microsoft.com/office/word/2010/wordprocessingCanvas" xmlns:mc="http://schemas.openxmlformats.org/markup-compatibility/2006" xmlns:o="urn:schemas-microsoft-com:office:office" xmlns:r="http://schemas.openxmlformats.org/officeDocument/2006/relationships" xmlns:m="http://schemas.openxmlformats.org/officeDocument/2006/math" xmlns:v="urn:schemas-microsoft-com:vml" xmlns:wp14="http://schemas.microsoft.com/office/word/2010/wordprocessingDrawing" xmlns:wp="http://schemas.openxmlformats.org/drawingml/2006/wordprocessingDrawing" xmlns:w10="urn:schemas-microsoft-com:office:word" xmlns:w="http://schemas.openxmlformats.org/wordprocessingml/2006/main" xmlns:w14="http://schemas.microsoft.com/office/word/2010/wordml" xmlns:w15="http://schemas.microsoft.com/office/word/2012/wordml" xmlns:wpg="http://schemas.microsoft.com/office/word/2010/wordprocessingGroup" xmlns:wpi="http://schemas.microsoft.com/office/word/2010/wordprocessingInk" xmlns:wne="http://schemas.microsoft.com/office/word/2006/wordml" xmlns:wps="http://schemas.microsoft.com/office/word/2010/wordprocessingShape" mc:Ignorable="w14 w15 wp14">
   <w:body>
+    <w:p>
+      <w:pPr>
+        <w:pStyle w:val="Heading1"/>
+        <w:rPr>
+          <w:b/>
+        </w:rPr>
+      </w:pPr>
+      <w:r>
+        <w:rPr>
+          <w:b/>
+        </w:rPr>
+        <w:t>Heuristic report</w:t>
+      </w:r>
+    </w:p>
+    <w:p>
+      <w:bookmarkStart w:id="0" w:name="_GoBack"/>
+      <w:bookmarkEnd w:id="0"/>
+    </w:p>
+    <w:p>
+      <w:pPr>
+        <w:pStyle w:val="ListParagraph"/>
+        <w:numPr>
+          <w:ilvl w:val="0"/>
+          <w:numId w:val="1"/>
+        </w:numPr>
+      </w:pPr>
+      <w:r>
+        <w:t xml:space="preserve">To find good evaluation function, I begin with evaluation of current opponent heuristics. </w:t>
+      </w:r>
+      <w:r>
+        <w:t xml:space="preserve">Improved score provides best results with average winning rate between 60 and 70%. This heuristic try to maximize the difference </w:t>
+      </w:r>
+      <w:r>
+        <w:rPr>
+          <w:i/>
+        </w:rPr>
+        <w:t>[own possible moves – opponents possible moves]</w:t>
+      </w:r>
+    </w:p>
+    <w:p>
+      <w:pPr>
+        <w:pStyle w:val="ListParagraph"/>
+        <w:numPr>
+          <w:ilvl w:val="0"/>
+          <w:numId w:val="1"/>
+        </w:numPr>
+      </w:pPr>
+      <w:r>
+        <w:t xml:space="preserve">Though here are different rules (knight move instead of queen moves), I try to use heuristic proposed during lecture and give more weight to minimization of opponent mobility. My first heuristic try to maximize the difference </w:t>
+      </w:r>
+      <w:r>
+        <w:rPr>
+          <w:i/>
+        </w:rPr>
+        <w:t xml:space="preserve">[own possible moves – </w:t>
+      </w:r>
+      <w:r>
+        <w:rPr>
+          <w:i/>
+        </w:rPr>
+        <w:t>2*</w:t>
+      </w:r>
+      <w:r>
+        <w:rPr>
+          <w:i/>
+        </w:rPr>
+        <w:t>opponents possible moves]</w:t>
+      </w:r>
+      <w:r>
+        <w:t xml:space="preserve">. The results improved: average </w:t>
+      </w:r>
+      <w:r>
+        <w:t xml:space="preserve">winning rate </w:t>
+      </w:r>
+      <w:r>
+        <w:t xml:space="preserve">became </w:t>
+      </w:r>
+      <w:r>
+        <w:t>between 6</w:t>
+      </w:r>
+      <w:r>
+        <w:t>7</w:t>
+      </w:r>
+      <w:r>
+        <w:t xml:space="preserve"> and 7</w:t>
+      </w:r>
+      <w:r>
+        <w:t>2</w:t>
+      </w:r>
+      <w:r>
+        <w:t>%</w:t>
+      </w:r>
+    </w:p>
+    <w:p>
+      <w:pPr>
+        <w:pStyle w:val="ListParagraph"/>
+        <w:numPr>
+          <w:ilvl w:val="0"/>
+          <w:numId w:val="1"/>
+        </w:numPr>
+      </w:pPr>
+      <w:r>
+        <w:t xml:space="preserve">To </w:t>
+      </w:r>
+      <w:r>
+        <w:t>build</w:t>
+      </w:r>
+      <w:r>
+        <w:t xml:space="preserve"> second heuristic I made the following steps:</w:t>
+      </w:r>
+    </w:p>
+    <w:p>
+      <w:pPr>
+        <w:pStyle w:val="ListParagraph"/>
+        <w:numPr>
+          <w:ilvl w:val="1"/>
+          <w:numId w:val="1"/>
+        </w:numPr>
+      </w:pPr>
+      <w:r>
+        <w:t>Add additional factor: state of the game (understand whether the game just begin or here is the end game). To do it</w:t>
+      </w:r>
+      <w:proofErr w:type="gramStart"/>
+      <w:r>
+        <w:t>,  I</w:t>
+      </w:r>
+      <w:proofErr w:type="gramEnd"/>
+      <w:r>
+        <w:t xml:space="preserve"> introduce “G</w:t>
+      </w:r>
+      <w:r>
+        <w:t>ame</w:t>
+      </w:r>
+      <w:r>
+        <w:t xml:space="preserve"> deep </w:t>
+      </w:r>
+      <w:r>
+        <w:t>ratio</w:t>
+      </w:r>
+      <w:r>
+        <w:t>”. The formulas is</w:t>
+      </w:r>
+      <w:proofErr w:type="gramStart"/>
+      <w:r>
+        <w:t xml:space="preserve">: </w:t>
+      </w:r>
+      <w:proofErr w:type="gramEnd"/>
+      <m:oMath>
+        <m:r>
+          <w:rPr>
+            <w:rFonts w:ascii="Cambria Math" w:hAnsi="Cambria Math"/>
+          </w:rPr>
+          <m:t>gam</m:t>
+        </m:r>
+        <m:r>
+          <w:rPr>
+            <w:rFonts w:ascii="Cambria Math" w:hAnsi="Cambria Math"/>
+          </w:rPr>
+          <m:t>e_deep_ratio=</m:t>
+        </m:r>
+        <m:f>
+          <m:fPr>
+            <m:ctrlPr>
+              <w:rPr>
+                <w:rFonts w:ascii="Cambria Math" w:hAnsi="Cambria Math"/>
+                <w:i/>
+              </w:rPr>
+            </m:ctrlPr>
+          </m:fPr>
+          <m:num>
+            <m:r>
+              <w:rPr>
+                <w:rFonts w:ascii="Cambria Math" w:hAnsi="Cambria Math"/>
+              </w:rPr>
+              <m:t>Current number of blank cells</m:t>
+            </m:r>
+          </m:num>
+          <m:den>
+            <m:r>
+              <w:rPr>
+                <w:rFonts w:ascii="Cambria Math" w:hAnsi="Cambria Math"/>
+              </w:rPr>
+              <m:t>total number of cells on the board</m:t>
+            </m:r>
+          </m:den>
+        </m:f>
+      </m:oMath>
+      <w:r>
+        <w:rPr>
+          <w:rFonts w:eastAsiaTheme="minorEastAsia"/>
+        </w:rPr>
+        <w:t xml:space="preserve">. </w:t>
+      </w:r>
+    </w:p>
+    <w:p>
+      <w:pPr>
+        <w:pStyle w:val="ListParagraph"/>
+        <w:numPr>
+          <w:ilvl w:val="1"/>
+          <w:numId w:val="1"/>
+        </w:numPr>
+      </w:pPr>
+      <w:r>
+        <w:rPr>
+          <w:rFonts w:eastAsiaTheme="minorEastAsia"/>
+        </w:rPr>
+        <w:t>Then I constructed formula for coefficient which I will apply to adjust weights of components of my new heuristic</w:t>
+      </w:r>
+      <w:proofErr w:type="gramStart"/>
+      <w:r>
+        <w:rPr>
+          <w:rFonts w:eastAsiaTheme="minorEastAsia"/>
+        </w:rPr>
+        <w:t>:</w:t>
+      </w:r>
+      <w:r>
+        <w:rPr>
+          <w:rFonts w:eastAsiaTheme="minorEastAsia"/>
+        </w:rPr>
+        <w:t xml:space="preserve"> </w:t>
+      </w:r>
+      <w:proofErr w:type="gramEnd"/>
+      <m:oMath>
+        <m:r>
+          <w:rPr>
+            <w:rFonts w:ascii="Cambria Math" w:eastAsiaTheme="minorEastAsia" w:hAnsi="Cambria Math"/>
+          </w:rPr>
+          <m:t xml:space="preserve">coeff= </m:t>
+        </m:r>
+        <m:f>
+          <m:fPr>
+            <m:ctrlPr>
+              <w:rPr>
+                <w:rFonts w:ascii="Cambria Math" w:eastAsiaTheme="minorEastAsia" w:hAnsi="Cambria Math"/>
+                <w:i/>
+              </w:rPr>
+            </m:ctrlPr>
+          </m:fPr>
+          <m:num>
+            <m:r>
+              <w:rPr>
+                <w:rFonts w:ascii="Cambria Math" w:eastAsiaTheme="minorEastAsia" w:hAnsi="Cambria Math"/>
+              </w:rPr>
+              <m:t>1</m:t>
+            </m:r>
+          </m:num>
+          <m:den>
+            <m:sSup>
+              <m:sSupPr>
+                <m:ctrlPr>
+                  <w:rPr>
+                    <w:rFonts w:ascii="Cambria Math" w:eastAsiaTheme="minorEastAsia" w:hAnsi="Cambria Math"/>
+                    <w:i/>
+                  </w:rPr>
+                </m:ctrlPr>
+              </m:sSupPr>
+              <m:e>
+                <m:r>
+                  <w:rPr>
+                    <w:rFonts w:ascii="Cambria Math" w:eastAsiaTheme="minorEastAsia" w:hAnsi="Cambria Math"/>
+                  </w:rPr>
+                  <m:t>game_deep_ratio</m:t>
+                </m:r>
+              </m:e>
+              <m:sup>
+                <m:r>
+                  <w:rPr>
+                    <w:rFonts w:ascii="Cambria Math" w:eastAsiaTheme="minorEastAsia" w:hAnsi="Cambria Math"/>
+                  </w:rPr>
+                  <m:t>2</m:t>
+                </m:r>
+              </m:sup>
+            </m:sSup>
+          </m:den>
+        </m:f>
+      </m:oMath>
+      <w:r>
+        <w:rPr>
+          <w:rFonts w:eastAsiaTheme="minorEastAsia"/>
+        </w:rPr>
+        <w:t xml:space="preserve">. Game deep ratio has a range [0:1] (it is begin with the number close to 1 and the decrease to the 0), so </w:t>
+      </w:r>
+      <w:proofErr w:type="spellStart"/>
+      <w:r>
+        <w:rPr>
+          <w:rFonts w:eastAsiaTheme="minorEastAsia"/>
+        </w:rPr>
+        <w:t>coeff</w:t>
+      </w:r>
+      <w:proofErr w:type="spellEnd"/>
+      <w:r>
+        <w:rPr>
+          <w:rFonts w:eastAsiaTheme="minorEastAsia"/>
+        </w:rPr>
+        <w:t xml:space="preserve"> will grow exponentially when the game begins</w:t>
+      </w:r>
+    </w:p>
+    <w:p>
+      <w:pPr>
+        <w:pStyle w:val="ListParagraph"/>
+        <w:numPr>
+          <w:ilvl w:val="1"/>
+          <w:numId w:val="1"/>
+        </w:numPr>
+      </w:pPr>
+      <w:r>
+        <w:rPr>
+          <w:rFonts w:eastAsiaTheme="minorEastAsia"/>
+        </w:rPr>
+        <w:t xml:space="preserve">Finally I take my first heuristic and apply the </w:t>
+      </w:r>
+      <w:proofErr w:type="spellStart"/>
+      <w:r>
+        <w:rPr>
+          <w:rFonts w:eastAsiaTheme="minorEastAsia"/>
+        </w:rPr>
+        <w:t>coeff</w:t>
+      </w:r>
+      <w:proofErr w:type="spellEnd"/>
+      <w:r>
+        <w:rPr>
+          <w:rFonts w:eastAsiaTheme="minorEastAsia"/>
+        </w:rPr>
+        <w:t xml:space="preserve"> to </w:t>
+      </w:r>
+      <w:r>
+        <w:rPr>
+          <w:i/>
+        </w:rPr>
+        <w:t>opponents possible moves</w:t>
+      </w:r>
+      <w:r>
+        <w:rPr>
+          <w:i/>
+        </w:rPr>
+        <w:t xml:space="preserve"> factor: </w:t>
+      </w:r>
+      <w:r>
+        <w:t>I suppose that when on the board the number of blank cells decrease, I want pay much more attention to decreasing of opponent mobility (try to finish the game)</w:t>
+      </w:r>
+    </w:p>
+    <w:p>
+      <w:pPr>
+        <w:pStyle w:val="ListParagraph"/>
+        <w:numPr>
+          <w:ilvl w:val="1"/>
+          <w:numId w:val="1"/>
+        </w:numPr>
+      </w:pPr>
+      <w:r>
+        <w:t>Formula for this heuristic is: IS2=</w:t>
+      </w:r>
+      <w:r>
+        <w:rPr>
+          <w:i/>
+        </w:rPr>
+        <w:t xml:space="preserve">[own possible moves – </w:t>
+      </w:r>
+      <w:r>
+        <w:rPr>
+          <w:i/>
+        </w:rPr>
+        <w:t>2*</w:t>
+      </w:r>
+      <w:r>
+        <w:rPr>
+          <w:i/>
+        </w:rPr>
+        <w:t>opponents possible moves</w:t>
+      </w:r>
+      <w:r>
+        <w:rPr>
+          <w:i/>
+        </w:rPr>
+        <w:t>*</w:t>
+      </w:r>
+      <w:proofErr w:type="spellStart"/>
+      <w:r>
+        <w:rPr>
+          <w:i/>
+        </w:rPr>
+        <w:t>coeff</w:t>
+      </w:r>
+      <w:proofErr w:type="spellEnd"/>
+      <w:r>
+        <w:rPr>
+          <w:i/>
+        </w:rPr>
+        <w:t>]</w:t>
+      </w:r>
+    </w:p>
+    <w:p>
+      <w:pPr>
+        <w:pStyle w:val="ListParagraph"/>
+        <w:numPr>
+          <w:ilvl w:val="1"/>
+          <w:numId w:val="1"/>
+        </w:numPr>
+      </w:pPr>
+      <w:r>
+        <w:t xml:space="preserve">The results of this heuristic is slightly the same as the previous, there is no </w:t>
+      </w:r>
+      <w:r>
+        <w:t>improvement if we apply variable weight only for one factor</w:t>
+      </w:r>
+    </w:p>
+    <w:p>
+      <w:pPr>
+        <w:pStyle w:val="ListParagraph"/>
+        <w:numPr>
+          <w:ilvl w:val="0"/>
+          <w:numId w:val="1"/>
+        </w:numPr>
+      </w:pPr>
+      <w:r>
+        <w:t>Finally I constructed more complex heuristic with the following logic:</w:t>
+      </w:r>
+    </w:p>
+    <w:p>
+      <w:pPr>
+        <w:pStyle w:val="ListParagraph"/>
+        <w:numPr>
+          <w:ilvl w:val="1"/>
+          <w:numId w:val="1"/>
+        </w:numPr>
+      </w:pPr>
+      <w:r>
+        <w:t>When the game begins, it is important to take good position. In our case it is some place around center of the board, as here is in average more possible moves and as results less risk to be “blocked” (not as in classical queen moves game, but just because we don’t have the options to jump)</w:t>
+      </w:r>
+    </w:p>
+    <w:p>
+      <w:pPr>
+        <w:pStyle w:val="ListParagraph"/>
+        <w:numPr>
+          <w:ilvl w:val="1"/>
+          <w:numId w:val="1"/>
+        </w:numPr>
+      </w:pPr>
+      <w:r>
+        <w:t xml:space="preserve">Then we should slightly change our priorities: it is less important to be in the center and more important to block opponent </w:t>
+      </w:r>
+      <w:r>
+        <w:t xml:space="preserve">(decrease number </w:t>
+      </w:r>
+      <w:r>
+        <w:t>opponents possible moves</w:t>
+      </w:r>
+      <w:r>
+        <w:t xml:space="preserve"> as much as possible)</w:t>
+      </w:r>
+    </w:p>
+    <w:p>
+      <w:pPr>
+        <w:pStyle w:val="ListParagraph"/>
+        <w:numPr>
+          <w:ilvl w:val="1"/>
+          <w:numId w:val="1"/>
+        </w:numPr>
+        <w:rPr>
+          <w:i/>
+        </w:rPr>
+      </w:pPr>
+      <w:r>
+        <w:t xml:space="preserve">To do this, I calculate factor “proximity to </w:t>
+      </w:r>
+      <w:r>
+        <w:t>center</w:t>
+      </w:r>
+      <w:r>
+        <w:t xml:space="preserve">”. </w:t>
+      </w:r>
+      <w:r>
+        <w:t xml:space="preserve">It has a formula: </w:t>
+      </w:r>
+    </w:p>
+    <w:p>
+      <w:pPr>
+        <w:pStyle w:val="ListParagraph"/>
+        <w:ind w:left="1440"/>
+      </w:pPr>
+      <w:proofErr w:type="spellStart"/>
+      <w:r>
+        <w:rPr>
+          <w:i/>
+        </w:rPr>
+        <w:t>proximity_to_</w:t>
+      </w:r>
+      <w:r>
+        <w:rPr>
+          <w:i/>
+        </w:rPr>
+        <w:t>center</w:t>
+      </w:r>
+      <w:proofErr w:type="spellEnd"/>
+      <w:r>
+        <w:rPr>
+          <w:i/>
+        </w:rPr>
+        <w:t xml:space="preserve">= </w:t>
+      </w:r>
+      <w:proofErr w:type="gramStart"/>
+      <w:r>
+        <w:rPr>
+          <w:i/>
+        </w:rPr>
+        <w:t>abs(</w:t>
+      </w:r>
+      <w:proofErr w:type="spellStart"/>
+      <w:proofErr w:type="gramEnd"/>
+      <w:r>
+        <w:rPr>
+          <w:i/>
+        </w:rPr>
+        <w:t>current_location_row_coordinate</w:t>
+      </w:r>
+      <w:proofErr w:type="spellEnd"/>
+      <w:r>
+        <w:rPr>
+          <w:i/>
+        </w:rPr>
+        <w:t xml:space="preserve"> – </w:t>
+      </w:r>
+      <w:proofErr w:type="spellStart"/>
+      <w:r>
+        <w:rPr>
+          <w:i/>
+        </w:rPr>
+        <w:t>center_row_coordinate</w:t>
+      </w:r>
+      <w:proofErr w:type="spellEnd"/>
+      <w:r>
+        <w:rPr>
+          <w:i/>
+        </w:rPr>
+        <w:t>) + abs(</w:t>
+      </w:r>
+      <w:proofErr w:type="spellStart"/>
+      <w:r>
+        <w:rPr>
+          <w:i/>
+        </w:rPr>
+        <w:t>current_location_</w:t>
+      </w:r>
+      <w:r>
+        <w:rPr>
+          <w:i/>
+        </w:rPr>
+        <w:t>column</w:t>
+      </w:r>
+      <w:r>
+        <w:rPr>
+          <w:i/>
+        </w:rPr>
+        <w:t>_coordinate</w:t>
+      </w:r>
+      <w:proofErr w:type="spellEnd"/>
+      <w:r>
+        <w:rPr>
+          <w:i/>
+        </w:rPr>
+        <w:t xml:space="preserve"> – </w:t>
+      </w:r>
+      <w:proofErr w:type="spellStart"/>
+      <w:r>
+        <w:rPr>
+          <w:i/>
+        </w:rPr>
+        <w:t>center_</w:t>
+      </w:r>
+      <w:r>
+        <w:rPr>
+          <w:i/>
+        </w:rPr>
+        <w:t>column</w:t>
+      </w:r>
+      <w:r>
+        <w:rPr>
+          <w:i/>
+        </w:rPr>
+        <w:t>_coordinate</w:t>
+      </w:r>
+      <w:proofErr w:type="spellEnd"/>
+      <w:r>
+        <w:rPr>
+          <w:i/>
+        </w:rPr>
+        <w:t>)</w:t>
+      </w:r>
+      <w:r>
+        <w:rPr>
+          <w:i/>
+        </w:rPr>
+        <w:t xml:space="preserve">. </w:t>
+      </w:r>
+      <w:r>
+        <w:t xml:space="preserve">Due to special L move of agent I </w:t>
+      </w:r>
+      <w:proofErr w:type="gramStart"/>
+      <w:r>
+        <w:t>don’t</w:t>
+      </w:r>
+      <w:proofErr w:type="gramEnd"/>
+      <w:r>
+        <w:t xml:space="preserve"> use special formulas for Euclidian or Manhattan distance. </w:t>
+      </w:r>
+      <w:proofErr w:type="gramStart"/>
+      <w:r>
+        <w:t>Also</w:t>
+      </w:r>
+      <w:proofErr w:type="gramEnd"/>
+      <w:r>
+        <w:t xml:space="preserve"> I would like to make this in the range comparable with [</w:t>
+      </w:r>
+      <w:r>
+        <w:rPr>
+          <w:i/>
+        </w:rPr>
+        <w:t>own possible moves – opponents possible moves</w:t>
+      </w:r>
+      <w:r>
+        <w:t xml:space="preserve">] factor to avoid scaling problems. </w:t>
+      </w:r>
+    </w:p>
+    <w:p>
+      <w:pPr>
+        <w:pStyle w:val="ListParagraph"/>
+        <w:numPr>
+          <w:ilvl w:val="1"/>
+          <w:numId w:val="1"/>
+        </w:numPr>
+      </w:pPr>
+      <w:r>
+        <w:t xml:space="preserve">As a final </w:t>
+      </w:r>
+      <w:proofErr w:type="gramStart"/>
+      <w:r>
+        <w:t>step</w:t>
+      </w:r>
+      <w:proofErr w:type="gramEnd"/>
+      <w:r>
+        <w:t xml:space="preserve"> I adjusted some fixed weights and include </w:t>
+      </w:r>
+      <w:r>
+        <w:t xml:space="preserve">proximity to </w:t>
+      </w:r>
+      <w:r>
+        <w:t>center</w:t>
+      </w:r>
+      <w:r>
+        <w:t xml:space="preserve"> in the IS2. The resulting formula is: </w:t>
+      </w:r>
+      <w:r>
+        <w:t>: IS</w:t>
+      </w:r>
+      <w:r>
+        <w:t>3</w:t>
+      </w:r>
+      <w:r>
+        <w:t>=</w:t>
+      </w:r>
+      <w:r>
+        <w:rPr>
+          <w:i/>
+        </w:rPr>
+        <w:t xml:space="preserve">[own possible moves – </w:t>
+      </w:r>
+      <w:r>
+        <w:rPr>
+          <w:i/>
+        </w:rPr>
+        <w:t>3</w:t>
+      </w:r>
+      <w:r>
+        <w:rPr>
+          <w:i/>
+        </w:rPr>
+        <w:t>*</w:t>
+      </w:r>
+      <w:r>
+        <w:rPr>
+          <w:i/>
+        </w:rPr>
+        <w:t>opponents possible moves</w:t>
+      </w:r>
+      <w:r>
+        <w:rPr>
+          <w:i/>
+        </w:rPr>
+        <w:t>*</w:t>
+      </w:r>
+      <w:proofErr w:type="spellStart"/>
+      <w:r>
+        <w:rPr>
+          <w:i/>
+        </w:rPr>
+        <w:t>coeff</w:t>
+      </w:r>
+      <w:proofErr w:type="spellEnd"/>
+      <w:r>
+        <w:rPr>
+          <w:i/>
+        </w:rPr>
+        <w:t xml:space="preserve"> – 3*</w:t>
+      </w:r>
+      <w:r>
+        <w:rPr>
+          <w:i/>
+        </w:rPr>
+        <w:t xml:space="preserve"> </w:t>
+      </w:r>
+      <w:proofErr w:type="spellStart"/>
+      <w:r>
+        <w:rPr>
+          <w:i/>
+        </w:rPr>
+        <w:t>proximity_to_center</w:t>
+      </w:r>
+      <w:proofErr w:type="spellEnd"/>
+      <w:r>
+        <w:rPr>
+          <w:i/>
+        </w:rPr>
+        <w:t>*</w:t>
+      </w:r>
+      <w:proofErr w:type="spellStart"/>
+      <w:r>
+        <w:rPr>
+          <w:i/>
+        </w:rPr>
+        <w:t>coeff</w:t>
+      </w:r>
+      <w:proofErr w:type="spellEnd"/>
+      <w:r>
+        <w:rPr>
+          <w:i/>
+        </w:rPr>
+        <w:t>]</w:t>
+      </w:r>
+    </w:p>
+    <w:p>
+      <w:pPr>
+        <w:pStyle w:val="ListParagraph"/>
+        <w:numPr>
+          <w:ilvl w:val="1"/>
+          <w:numId w:val="1"/>
+        </w:numPr>
+      </w:pPr>
+      <w:r>
+        <w:t xml:space="preserve">The results of this heuristic is much better: </w:t>
+      </w:r>
+      <w:r>
+        <w:t xml:space="preserve">winning rate </w:t>
+      </w:r>
+      <w:r>
+        <w:t xml:space="preserve">is </w:t>
+      </w:r>
+      <w:r>
+        <w:t>7</w:t>
+      </w:r>
+      <w:r>
+        <w:t>5+</w:t>
+      </w:r>
+      <w:r>
+        <w:t>%</w:t>
+      </w:r>
+      <w:r>
+        <w:t xml:space="preserve"> and usually about 80%</w:t>
+      </w:r>
+    </w:p>
+    <w:p>
+      <w:pPr>
+        <w:pStyle w:val="ListParagraph"/>
+        <w:numPr>
+          <w:ilvl w:val="0"/>
+          <w:numId w:val="1"/>
+        </w:numPr>
+      </w:pPr>
+      <w:r>
+        <w:t>Some sample of the results of heuristic can be found below:</w:t>
+      </w:r>
+    </w:p>
+    <w:p>
+      <w:pPr>
+        <w:pStyle w:val="Caption"/>
+        <w:keepNext/>
+      </w:pPr>
+    </w:p>
+    <w:p>
+      <w:pPr>
+        <w:pStyle w:val="Caption"/>
+        <w:keepNext/>
+      </w:pPr>
+    </w:p>
+    <w:p>
+      <w:pPr>
+        <w:pStyle w:val="Caption"/>
+        <w:keepNext/>
+      </w:pPr>
+    </w:p>
+    <w:p>
+      <w:pPr>
+        <w:pStyle w:val="Caption"/>
+        <w:keepNext/>
+      </w:pPr>
+    </w:p>
+    <w:p>
+      <w:pPr>
+        <w:pStyle w:val="Caption"/>
+        <w:keepNext/>
+      </w:pPr>
+    </w:p>
+    <w:p>
+      <w:pPr>
+        <w:pStyle w:val="Caption"/>
+        <w:keepNext/>
+      </w:pPr>
+    </w:p>
+    <w:p>
+      <w:pPr>
+        <w:pStyle w:val="Caption"/>
+        <w:keepNext/>
+      </w:pPr>
+    </w:p>
+    <w:p>
+      <w:pPr>
+        <w:pStyle w:val="Caption"/>
+        <w:keepNext/>
+      </w:pPr>
+    </w:p>
+    <w:p>
+      <w:pPr>
+        <w:pStyle w:val="Caption"/>
+        <w:keepNext/>
+      </w:pPr>
+      <w:r>
+        <w:t xml:space="preserve">Table </w:t>
+      </w:r>
+      <w:r>
+        <w:fldChar w:fldCharType="begin"/>
+      </w:r>
+      <w:r>
+        <w:instrText xml:space="preserve"> SEQ Table \* ARABIC </w:instrText>
+      </w:r>
+      <w:r>
+        <w:fldChar w:fldCharType="separate"/>
+      </w:r>
+      <w:r>
+        <w:rPr>
+          <w:noProof/>
+        </w:rPr>
+        <w:t>1</w:t>
+      </w:r>
+      <w:r>
+        <w:fldChar w:fldCharType="end"/>
+      </w:r>
+      <w:r>
+        <w:t>. Some examples of game results (number of win games)</w:t>
+      </w:r>
+    </w:p>
     <w:tbl>
       <w:tblPr>
-        <w:tblStyle w:val="-46"/>
-        <w:tblW w:w="9265" w:type="dxa"/>
+        <w:tblStyle w:val="GridTable4-Accent6"/>
+        <w:tblpPr w:leftFromText="180" w:rightFromText="180" w:vertAnchor="page" w:horzAnchor="margin" w:tblpY="1218"/>
+        <w:tblW w:w="8455" w:type="dxa"/>
         <w:tblLook w:val="04A0" w:firstRow="1" w:lastRow="0" w:firstColumn="1" w:lastColumn="0" w:noHBand="0" w:noVBand="1"/>
       </w:tblPr>
       <w:tblGrid>
         <w:gridCol w:w="1879"/>
-        <w:gridCol w:w="1806"/>
-        <w:gridCol w:w="1800"/>
-        <w:gridCol w:w="1800"/>
-        <w:gridCol w:w="1980"/>
+        <w:gridCol w:w="1446"/>
+        <w:gridCol w:w="1350"/>
+        <w:gridCol w:w="1890"/>
+        <w:gridCol w:w="1890"/>
       </w:tblGrid>
       <w:tr>
         <w:trPr>
@@ -34,7 +894,7 @@
         </w:tc>
         <w:tc>
           <w:tcPr>
-            <w:tcW w:w="1806" w:type="dxa"/>
+            <w:tcW w:w="1446" w:type="dxa"/>
           </w:tcPr>
           <w:p>
             <w:pPr>
@@ -55,15 +915,26 @@
         </w:tc>
         <w:tc>
           <w:tcPr>
-            <w:tcW w:w="5580" w:type="dxa"/>
-            <w:gridSpan w:val="3"/>
+            <w:tcW w:w="1350" w:type="dxa"/>
           </w:tcPr>
           <w:p>
             <w:pPr>
               <w:jc w:val="center"/>
               <w:cnfStyle w:val="100000000000" w:firstRow="1" w:lastRow="0" w:firstColumn="0" w:lastColumn="0" w:oddVBand="0" w:evenVBand="0" w:oddHBand="0" w:evenHBand="0" w:firstRowFirstColumn="0" w:firstRowLastColumn="0" w:lastRowFirstColumn="0" w:lastRowLastColumn="0"/>
-              <w:rPr>
-                <w:b w:val="0"/>
+            </w:pPr>
+          </w:p>
+        </w:tc>
+        <w:tc>
+          <w:tcPr>
+            <w:tcW w:w="3780" w:type="dxa"/>
+            <w:gridSpan w:val="2"/>
+          </w:tcPr>
+          <w:p>
+            <w:pPr>
+              <w:jc w:val="center"/>
+              <w:cnfStyle w:val="100000000000" w:firstRow="1" w:lastRow="0" w:firstColumn="0" w:lastColumn="0" w:oddVBand="0" w:evenVBand="0" w:oddHBand="0" w:evenHBand="0" w:firstRowFirstColumn="0" w:firstRowLastColumn="0" w:lastRowFirstColumn="0" w:lastRowLastColumn="0"/>
+              <w:rPr>
+                <w:bCs w:val="0"/>
               </w:rPr>
             </w:pPr>
             <w:r>
@@ -83,6 +954,7 @@
           <w:tcPr>
             <w:cnfStyle w:val="001000000000" w:firstRow="0" w:lastRow="0" w:firstColumn="1" w:lastColumn="0" w:oddVBand="0" w:evenVBand="0" w:oddHBand="0" w:evenHBand="0" w:firstRowFirstColumn="0" w:firstRowLastColumn="0" w:lastRowFirstColumn="0" w:lastRowLastColumn="0"/>
             <w:tcW w:w="1879" w:type="dxa"/>
+            <w:vAlign w:val="center"/>
           </w:tcPr>
           <w:p>
             <w:pPr>
@@ -100,10 +972,12 @@
         </w:tc>
         <w:tc>
           <w:tcPr>
-            <w:tcW w:w="1806" w:type="dxa"/>
-          </w:tcPr>
-          <w:p>
-            <w:pPr>
+            <w:tcW w:w="1446" w:type="dxa"/>
+            <w:vAlign w:val="center"/>
+          </w:tcPr>
+          <w:p>
+            <w:pPr>
+              <w:jc w:val="center"/>
               <w:cnfStyle w:val="000000100000" w:firstRow="0" w:lastRow="0" w:firstColumn="0" w:lastColumn="0" w:oddVBand="0" w:evenVBand="0" w:oddHBand="1" w:evenHBand="0" w:firstRowFirstColumn="0" w:firstRowLastColumn="0" w:lastRowFirstColumn="0" w:lastRowLastColumn="0"/>
               <w:rPr>
                 <w:b/>
@@ -117,7 +991,7 @@
             </w:r>
             <w:r>
               <w:rPr>
-                <w:rStyle w:val="a6"/>
+                <w:rStyle w:val="FootnoteReference"/>
                 <w:b/>
               </w:rPr>
               <w:footnoteReference w:id="1"/>
@@ -126,10 +1000,12 @@
         </w:tc>
         <w:tc>
           <w:tcPr>
-            <w:tcW w:w="1800" w:type="dxa"/>
-          </w:tcPr>
-          <w:p>
-            <w:pPr>
+            <w:tcW w:w="1350" w:type="dxa"/>
+            <w:vAlign w:val="center"/>
+          </w:tcPr>
+          <w:p>
+            <w:pPr>
+              <w:jc w:val="center"/>
               <w:cnfStyle w:val="000000100000" w:firstRow="0" w:lastRow="0" w:firstColumn="0" w:lastColumn="0" w:oddVBand="0" w:evenVBand="0" w:oddHBand="1" w:evenHBand="0" w:firstRowFirstColumn="0" w:firstRowLastColumn="0" w:lastRowFirstColumn="0" w:lastRowLastColumn="0"/>
               <w:rPr>
                 <w:b/>
@@ -139,16 +1015,24 @@
               <w:rPr>
                 <w:b/>
               </w:rPr>
-              <w:t>IS weighted_1</w:t>
-            </w:r>
-          </w:p>
-        </w:tc>
-        <w:tc>
-          <w:tcPr>
-            <w:tcW w:w="1800" w:type="dxa"/>
-          </w:tcPr>
-          <w:p>
-            <w:pPr>
+              <w:t>IS weighted</w:t>
+            </w:r>
+            <w:r>
+              <w:rPr>
+                <w:b/>
+              </w:rPr>
+              <w:t xml:space="preserve"> (IS1)</w:t>
+            </w:r>
+          </w:p>
+        </w:tc>
+        <w:tc>
+          <w:tcPr>
+            <w:tcW w:w="1890" w:type="dxa"/>
+            <w:vAlign w:val="center"/>
+          </w:tcPr>
+          <w:p>
+            <w:pPr>
+              <w:jc w:val="center"/>
               <w:cnfStyle w:val="000000100000" w:firstRow="0" w:lastRow="0" w:firstColumn="0" w:lastColumn="0" w:oddVBand="0" w:evenVBand="0" w:oddHBand="1" w:evenHBand="0" w:firstRowFirstColumn="0" w:firstRowLastColumn="0" w:lastRowFirstColumn="0" w:lastRowLastColumn="0"/>
               <w:rPr>
                 <w:b/>
@@ -158,22 +1042,18 @@
               <w:rPr>
                 <w:b/>
               </w:rPr>
-              <w:t>IS weighted</w:t>
-            </w:r>
-            <w:r>
-              <w:rPr>
-                <w:b/>
-              </w:rPr>
-              <w:t>_2</w:t>
-            </w:r>
-          </w:p>
-        </w:tc>
-        <w:tc>
-          <w:tcPr>
-            <w:tcW w:w="1980" w:type="dxa"/>
-          </w:tcPr>
-          <w:p>
-            <w:pPr>
+              <w:t>IS1 with variable weight (IS2)</w:t>
+            </w:r>
+          </w:p>
+        </w:tc>
+        <w:tc>
+          <w:tcPr>
+            <w:tcW w:w="1890" w:type="dxa"/>
+            <w:vAlign w:val="center"/>
+          </w:tcPr>
+          <w:p>
+            <w:pPr>
+              <w:jc w:val="center"/>
               <w:cnfStyle w:val="000000100000" w:firstRow="0" w:lastRow="0" w:firstColumn="0" w:lastColumn="0" w:oddVBand="0" w:evenVBand="0" w:oddHBand="1" w:evenHBand="0" w:firstRowFirstColumn="0" w:firstRowLastColumn="0" w:lastRowFirstColumn="0" w:lastRowLastColumn="0"/>
               <w:rPr>
                 <w:b/>
@@ -183,7 +1063,25 @@
               <w:rPr>
                 <w:b/>
               </w:rPr>
-              <w:t>IS with deepening</w:t>
+              <w:t>IS</w:t>
+            </w:r>
+            <w:r>
+              <w:rPr>
+                <w:b/>
+              </w:rPr>
+              <w:t>2</w:t>
+            </w:r>
+            <w:r>
+              <w:rPr>
+                <w:b/>
+              </w:rPr>
+              <w:t xml:space="preserve"> </w:t>
+            </w:r>
+            <w:r>
+              <w:rPr>
+                <w:b/>
+              </w:rPr>
+              <w:t>with location priority (IS3)</w:t>
             </w:r>
           </w:p>
         </w:tc>
@@ -213,7 +1111,7 @@
         </w:tc>
         <w:tc>
           <w:tcPr>
-            <w:tcW w:w="1806" w:type="dxa"/>
+            <w:tcW w:w="1446" w:type="dxa"/>
           </w:tcPr>
           <w:p>
             <w:pPr>
@@ -236,7 +1134,7 @@
         </w:tc>
         <w:tc>
           <w:tcPr>
-            <w:tcW w:w="1800" w:type="dxa"/>
+            <w:tcW w:w="1350" w:type="dxa"/>
           </w:tcPr>
           <w:p>
             <w:pPr>
@@ -259,7 +1157,7 @@
         </w:tc>
         <w:tc>
           <w:tcPr>
-            <w:tcW w:w="1800" w:type="dxa"/>
+            <w:tcW w:w="1890" w:type="dxa"/>
           </w:tcPr>
           <w:p>
             <w:pPr>
@@ -270,11 +1168,19 @@
                 <w:szCs w:val="20"/>
               </w:rPr>
             </w:pPr>
-          </w:p>
-        </w:tc>
-        <w:tc>
-          <w:tcPr>
-            <w:tcW w:w="1980" w:type="dxa"/>
+            <w:r>
+              <w:rPr>
+                <w:b/>
+                <w:sz w:val="20"/>
+                <w:szCs w:val="20"/>
+              </w:rPr>
+              <w:t>19</w:t>
+            </w:r>
+          </w:p>
+        </w:tc>
+        <w:tc>
+          <w:tcPr>
+            <w:tcW w:w="1890" w:type="dxa"/>
           </w:tcPr>
           <w:p>
             <w:pPr>
@@ -285,6 +1191,14 @@
                 <w:szCs w:val="20"/>
               </w:rPr>
             </w:pPr>
+            <w:r>
+              <w:rPr>
+                <w:b/>
+                <w:sz w:val="20"/>
+                <w:szCs w:val="20"/>
+              </w:rPr>
+              <w:t>18</w:t>
+            </w:r>
           </w:p>
         </w:tc>
       </w:tr>
@@ -318,7 +1232,7 @@
         </w:tc>
         <w:tc>
           <w:tcPr>
-            <w:tcW w:w="1806" w:type="dxa"/>
+            <w:tcW w:w="1446" w:type="dxa"/>
           </w:tcPr>
           <w:p>
             <w:pPr>
@@ -341,7 +1255,7 @@
         </w:tc>
         <w:tc>
           <w:tcPr>
-            <w:tcW w:w="1800" w:type="dxa"/>
+            <w:tcW w:w="1350" w:type="dxa"/>
           </w:tcPr>
           <w:p>
             <w:pPr>
@@ -364,7 +1278,7 @@
         </w:tc>
         <w:tc>
           <w:tcPr>
-            <w:tcW w:w="1800" w:type="dxa"/>
+            <w:tcW w:w="1890" w:type="dxa"/>
           </w:tcPr>
           <w:p>
             <w:pPr>
@@ -375,11 +1289,19 @@
                 <w:szCs w:val="20"/>
               </w:rPr>
             </w:pPr>
-          </w:p>
-        </w:tc>
-        <w:tc>
-          <w:tcPr>
-            <w:tcW w:w="1980" w:type="dxa"/>
+            <w:r>
+              <w:rPr>
+                <w:b/>
+                <w:sz w:val="20"/>
+                <w:szCs w:val="20"/>
+              </w:rPr>
+              <w:t>18</w:t>
+            </w:r>
+          </w:p>
+        </w:tc>
+        <w:tc>
+          <w:tcPr>
+            <w:tcW w:w="1890" w:type="dxa"/>
           </w:tcPr>
           <w:p>
             <w:pPr>
@@ -390,6 +1312,14 @@
                 <w:szCs w:val="20"/>
               </w:rPr>
             </w:pPr>
+            <w:r>
+              <w:rPr>
+                <w:b/>
+                <w:sz w:val="20"/>
+                <w:szCs w:val="20"/>
+              </w:rPr>
+              <w:t>18</w:t>
+            </w:r>
           </w:p>
         </w:tc>
       </w:tr>
@@ -420,7 +1350,7 @@
         </w:tc>
         <w:tc>
           <w:tcPr>
-            <w:tcW w:w="1806" w:type="dxa"/>
+            <w:tcW w:w="1446" w:type="dxa"/>
           </w:tcPr>
           <w:p>
             <w:pPr>
@@ -443,7 +1373,7 @@
         </w:tc>
         <w:tc>
           <w:tcPr>
-            <w:tcW w:w="1800" w:type="dxa"/>
+            <w:tcW w:w="1350" w:type="dxa"/>
           </w:tcPr>
           <w:p>
             <w:pPr>
@@ -466,7 +1396,7 @@
         </w:tc>
         <w:tc>
           <w:tcPr>
-            <w:tcW w:w="1800" w:type="dxa"/>
+            <w:tcW w:w="1890" w:type="dxa"/>
           </w:tcPr>
           <w:p>
             <w:pPr>
@@ -477,11 +1407,19 @@
                 <w:szCs w:val="20"/>
               </w:rPr>
             </w:pPr>
-          </w:p>
-        </w:tc>
-        <w:tc>
-          <w:tcPr>
-            <w:tcW w:w="1980" w:type="dxa"/>
+            <w:r>
+              <w:rPr>
+                <w:b/>
+                <w:sz w:val="20"/>
+                <w:szCs w:val="20"/>
+              </w:rPr>
+              <w:t>12</w:t>
+            </w:r>
+          </w:p>
+        </w:tc>
+        <w:tc>
+          <w:tcPr>
+            <w:tcW w:w="1890" w:type="dxa"/>
           </w:tcPr>
           <w:p>
             <w:pPr>
@@ -492,6 +1430,14 @@
                 <w:szCs w:val="20"/>
               </w:rPr>
             </w:pPr>
+            <w:r>
+              <w:rPr>
+                <w:b/>
+                <w:sz w:val="20"/>
+                <w:szCs w:val="20"/>
+              </w:rPr>
+              <w:t>16</w:t>
+            </w:r>
           </w:p>
         </w:tc>
       </w:tr>
@@ -525,7 +1471,7 @@
         </w:tc>
         <w:tc>
           <w:tcPr>
-            <w:tcW w:w="1806" w:type="dxa"/>
+            <w:tcW w:w="1446" w:type="dxa"/>
           </w:tcPr>
           <w:p>
             <w:pPr>
@@ -548,7 +1494,7 @@
         </w:tc>
         <w:tc>
           <w:tcPr>
-            <w:tcW w:w="1800" w:type="dxa"/>
+            <w:tcW w:w="1350" w:type="dxa"/>
           </w:tcPr>
           <w:p>
             <w:pPr>
@@ -571,7 +1517,7 @@
         </w:tc>
         <w:tc>
           <w:tcPr>
-            <w:tcW w:w="1800" w:type="dxa"/>
+            <w:tcW w:w="1890" w:type="dxa"/>
           </w:tcPr>
           <w:p>
             <w:pPr>
@@ -582,11 +1528,19 @@
                 <w:szCs w:val="20"/>
               </w:rPr>
             </w:pPr>
-          </w:p>
-        </w:tc>
-        <w:tc>
-          <w:tcPr>
-            <w:tcW w:w="1980" w:type="dxa"/>
+            <w:r>
+              <w:rPr>
+                <w:b/>
+                <w:sz w:val="20"/>
+                <w:szCs w:val="20"/>
+              </w:rPr>
+              <w:t>9</w:t>
+            </w:r>
+          </w:p>
+        </w:tc>
+        <w:tc>
+          <w:tcPr>
+            <w:tcW w:w="1890" w:type="dxa"/>
           </w:tcPr>
           <w:p>
             <w:pPr>
@@ -597,6 +1551,14 @@
                 <w:szCs w:val="20"/>
               </w:rPr>
             </w:pPr>
+            <w:r>
+              <w:rPr>
+                <w:b/>
+                <w:sz w:val="20"/>
+                <w:szCs w:val="20"/>
+              </w:rPr>
+              <w:t>11</w:t>
+            </w:r>
           </w:p>
         </w:tc>
       </w:tr>
@@ -627,7 +1589,7 @@
         </w:tc>
         <w:tc>
           <w:tcPr>
-            <w:tcW w:w="1806" w:type="dxa"/>
+            <w:tcW w:w="1446" w:type="dxa"/>
           </w:tcPr>
           <w:p>
             <w:pPr>
@@ -650,7 +1612,7 @@
         </w:tc>
         <w:tc>
           <w:tcPr>
-            <w:tcW w:w="1800" w:type="dxa"/>
+            <w:tcW w:w="1350" w:type="dxa"/>
           </w:tcPr>
           <w:p>
             <w:pPr>
@@ -673,7 +1635,7 @@
         </w:tc>
         <w:tc>
           <w:tcPr>
-            <w:tcW w:w="1800" w:type="dxa"/>
+            <w:tcW w:w="1890" w:type="dxa"/>
           </w:tcPr>
           <w:p>
             <w:pPr>
@@ -684,11 +1646,19 @@
                 <w:szCs w:val="20"/>
               </w:rPr>
             </w:pPr>
-          </w:p>
-        </w:tc>
-        <w:tc>
-          <w:tcPr>
-            <w:tcW w:w="1980" w:type="dxa"/>
+            <w:r>
+              <w:rPr>
+                <w:b/>
+                <w:sz w:val="20"/>
+                <w:szCs w:val="20"/>
+              </w:rPr>
+              <w:t>13</w:t>
+            </w:r>
+          </w:p>
+        </w:tc>
+        <w:tc>
+          <w:tcPr>
+            <w:tcW w:w="1890" w:type="dxa"/>
           </w:tcPr>
           <w:p>
             <w:pPr>
@@ -699,6 +1669,14 @@
                 <w:szCs w:val="20"/>
               </w:rPr>
             </w:pPr>
+            <w:r>
+              <w:rPr>
+                <w:b/>
+                <w:sz w:val="20"/>
+                <w:szCs w:val="20"/>
+              </w:rPr>
+              <w:t>17</w:t>
+            </w:r>
           </w:p>
         </w:tc>
       </w:tr>
@@ -732,7 +1710,7 @@
         </w:tc>
         <w:tc>
           <w:tcPr>
-            <w:tcW w:w="1806" w:type="dxa"/>
+            <w:tcW w:w="1446" w:type="dxa"/>
           </w:tcPr>
           <w:p>
             <w:pPr>
@@ -755,7 +1733,7 @@
         </w:tc>
         <w:tc>
           <w:tcPr>
-            <w:tcW w:w="1800" w:type="dxa"/>
+            <w:tcW w:w="1350" w:type="dxa"/>
           </w:tcPr>
           <w:p>
             <w:pPr>
@@ -778,7 +1756,7 @@
         </w:tc>
         <w:tc>
           <w:tcPr>
-            <w:tcW w:w="1800" w:type="dxa"/>
+            <w:tcW w:w="1890" w:type="dxa"/>
           </w:tcPr>
           <w:p>
             <w:pPr>
@@ -789,11 +1767,19 @@
                 <w:szCs w:val="20"/>
               </w:rPr>
             </w:pPr>
-          </w:p>
-        </w:tc>
-        <w:tc>
-          <w:tcPr>
-            <w:tcW w:w="1980" w:type="dxa"/>
+            <w:r>
+              <w:rPr>
+                <w:b/>
+                <w:sz w:val="20"/>
+                <w:szCs w:val="20"/>
+              </w:rPr>
+              <w:t>14</w:t>
+            </w:r>
+          </w:p>
+        </w:tc>
+        <w:tc>
+          <w:tcPr>
+            <w:tcW w:w="1890" w:type="dxa"/>
           </w:tcPr>
           <w:p>
             <w:pPr>
@@ -804,6 +1790,14 @@
                 <w:szCs w:val="20"/>
               </w:rPr>
             </w:pPr>
+            <w:r>
+              <w:rPr>
+                <w:b/>
+                <w:sz w:val="20"/>
+                <w:szCs w:val="20"/>
+              </w:rPr>
+              <w:t>13</w:t>
+            </w:r>
           </w:p>
         </w:tc>
       </w:tr>
@@ -833,7 +1827,7 @@
         </w:tc>
         <w:tc>
           <w:tcPr>
-            <w:tcW w:w="1806" w:type="dxa"/>
+            <w:tcW w:w="1446" w:type="dxa"/>
           </w:tcPr>
           <w:p>
             <w:pPr>
@@ -856,7 +1850,7 @@
         </w:tc>
         <w:tc>
           <w:tcPr>
-            <w:tcW w:w="1800" w:type="dxa"/>
+            <w:tcW w:w="1350" w:type="dxa"/>
           </w:tcPr>
           <w:p>
             <w:pPr>
@@ -879,7 +1873,7 @@
         </w:tc>
         <w:tc>
           <w:tcPr>
-            <w:tcW w:w="1800" w:type="dxa"/>
+            <w:tcW w:w="1890" w:type="dxa"/>
           </w:tcPr>
           <w:p>
             <w:pPr>
@@ -890,11 +1884,19 @@
                 <w:szCs w:val="20"/>
               </w:rPr>
             </w:pPr>
-          </w:p>
-        </w:tc>
-        <w:tc>
-          <w:tcPr>
-            <w:tcW w:w="1980" w:type="dxa"/>
+            <w:r>
+              <w:rPr>
+                <w:b/>
+                <w:sz w:val="20"/>
+                <w:szCs w:val="20"/>
+              </w:rPr>
+              <w:t>13</w:t>
+            </w:r>
+          </w:p>
+        </w:tc>
+        <w:tc>
+          <w:tcPr>
+            <w:tcW w:w="1890" w:type="dxa"/>
           </w:tcPr>
           <w:p>
             <w:pPr>
@@ -905,6 +1907,14 @@
                 <w:szCs w:val="20"/>
               </w:rPr>
             </w:pPr>
+            <w:r>
+              <w:rPr>
+                <w:b/>
+                <w:sz w:val="20"/>
+                <w:szCs w:val="20"/>
+              </w:rPr>
+              <w:t>17</w:t>
+            </w:r>
           </w:p>
         </w:tc>
       </w:tr>
@@ -933,7 +1943,7 @@
         </w:tc>
         <w:tc>
           <w:tcPr>
-            <w:tcW w:w="1806" w:type="dxa"/>
+            <w:tcW w:w="1446" w:type="dxa"/>
           </w:tcPr>
           <w:p>
             <w:pPr>
@@ -954,7 +1964,7 @@
         </w:tc>
         <w:tc>
           <w:tcPr>
-            <w:tcW w:w="1800" w:type="dxa"/>
+            <w:tcW w:w="1350" w:type="dxa"/>
           </w:tcPr>
           <w:p>
             <w:pPr>
@@ -975,7 +1985,7 @@
         </w:tc>
         <w:tc>
           <w:tcPr>
-            <w:tcW w:w="1800" w:type="dxa"/>
+            <w:tcW w:w="1890" w:type="dxa"/>
           </w:tcPr>
           <w:p>
             <w:pPr>
@@ -985,11 +1995,18 @@
                 <w:color w:val="FF0000"/>
               </w:rPr>
             </w:pPr>
-          </w:p>
-        </w:tc>
-        <w:tc>
-          <w:tcPr>
-            <w:tcW w:w="1980" w:type="dxa"/>
+            <w:r>
+              <w:rPr>
+                <w:b/>
+                <w:color w:val="FF0000"/>
+              </w:rPr>
+              <w:t>70.00</w:t>
+            </w:r>
+          </w:p>
+        </w:tc>
+        <w:tc>
+          <w:tcPr>
+            <w:tcW w:w="1890" w:type="dxa"/>
           </w:tcPr>
           <w:p>
             <w:pPr>
@@ -999,834 +2016,21 @@
                 <w:color w:val="FF0000"/>
               </w:rPr>
             </w:pPr>
+            <w:r>
+              <w:rPr>
+                <w:b/>
+                <w:color w:val="FF0000"/>
+              </w:rPr>
+              <w:t>78.57</w:t>
+            </w:r>
           </w:p>
         </w:tc>
       </w:tr>
     </w:tbl>
     <w:p/>
-    <w:p>
-      <w:r>
-        <w:t>Evaluating: Student</w:t>
-      </w:r>
-    </w:p>
-    <w:p>
-      <w:r>
-        <w:t>*************************</w:t>
-      </w:r>
-    </w:p>
-    <w:p/>
-    <w:p>
-      <w:r>
-        <w:t>Playing Matches:</w:t>
-      </w:r>
-    </w:p>
-    <w:p>
-      <w:r>
-        <w:t>----------</w:t>
-      </w:r>
-    </w:p>
-    <w:p>
-      <w:r>
-        <w:t xml:space="preserve">  Match 1:   Student   vs   Random      Result: 17 to 3</w:t>
-      </w:r>
-    </w:p>
-    <w:p>
-      <w:r>
-        <w:t xml:space="preserve">  Match 2:   Student   vs   </w:t>
-      </w:r>
-      <w:proofErr w:type="spellStart"/>
-      <w:r>
-        <w:t>MM_Null</w:t>
-      </w:r>
-      <w:proofErr w:type="spellEnd"/>
-      <w:r>
-        <w:t xml:space="preserve">     Result: 19 to 1</w:t>
-      </w:r>
-    </w:p>
-    <w:p>
-      <w:r>
-        <w:t xml:space="preserve">  Match 3:   Student   vs   </w:t>
-      </w:r>
-      <w:proofErr w:type="spellStart"/>
-      <w:r>
-        <w:t>MM_Open</w:t>
-      </w:r>
-      <w:proofErr w:type="spellEnd"/>
-      <w:r>
-        <w:t xml:space="preserve">     Result: 16 to 4</w:t>
-      </w:r>
-    </w:p>
-    <w:p>
-      <w:r>
-        <w:t xml:space="preserve">  Match 4:   Student   vs </w:t>
-      </w:r>
-      <w:proofErr w:type="spellStart"/>
-      <w:r>
-        <w:t>MM_Improved</w:t>
-      </w:r>
-      <w:proofErr w:type="spellEnd"/>
-      <w:r>
-        <w:t xml:space="preserve">   Result: 15 to 5</w:t>
-      </w:r>
-    </w:p>
-    <w:p>
-      <w:r>
-        <w:t xml:space="preserve">  Match 5:   Student   vs   </w:t>
-      </w:r>
-      <w:proofErr w:type="spellStart"/>
-      <w:r>
-        <w:t>AB_Null</w:t>
-      </w:r>
-      <w:proofErr w:type="spellEnd"/>
-      <w:r>
-        <w:t xml:space="preserve">     Result: 13 to 7</w:t>
-      </w:r>
-    </w:p>
-    <w:p>
-      <w:r>
-        <w:t xml:space="preserve">  Match 6:   Student   vs   </w:t>
-      </w:r>
-      <w:proofErr w:type="spellStart"/>
-      <w:r>
-        <w:t>AB_Open</w:t>
-      </w:r>
-      <w:proofErr w:type="spellEnd"/>
-      <w:r>
-        <w:t xml:space="preserve">     Result: 12 to 8</w:t>
-      </w:r>
-    </w:p>
-    <w:p>
-      <w:r>
-        <w:t xml:space="preserve">  Match 7:   Student   vs </w:t>
-      </w:r>
-      <w:proofErr w:type="spellStart"/>
-      <w:r>
-        <w:t>AB_Improved</w:t>
-      </w:r>
-      <w:proofErr w:type="spellEnd"/>
-      <w:r>
-        <w:t xml:space="preserve">   Result: 11 to 9</w:t>
-      </w:r>
-    </w:p>
-    <w:p/>
-    <w:p/>
-    <w:p>
-      <w:r>
-        <w:t>Results:</w:t>
-      </w:r>
-    </w:p>
-    <w:p>
-      <w:r>
-        <w:t>----------</w:t>
-      </w:r>
-    </w:p>
-    <w:p>
-      <w:r>
-        <w:t>Student             73.57%</w:t>
-      </w:r>
-    </w:p>
-    <w:p/>
-    <w:p/>
-    <w:p>
-      <w:pPr>
-        <w:shd w:val="clear" w:color="auto" w:fill="FFFFFF"/>
-        <w:tabs>
-          <w:tab w:val="left" w:pos="916"/>
-          <w:tab w:val="left" w:pos="1832"/>
-          <w:tab w:val="left" w:pos="2748"/>
-          <w:tab w:val="left" w:pos="3664"/>
-          <w:tab w:val="left" w:pos="4580"/>
-          <w:tab w:val="left" w:pos="5496"/>
-          <w:tab w:val="left" w:pos="6412"/>
-          <w:tab w:val="left" w:pos="7328"/>
-          <w:tab w:val="left" w:pos="8244"/>
-          <w:tab w:val="left" w:pos="9160"/>
-          <w:tab w:val="left" w:pos="10076"/>
-          <w:tab w:val="left" w:pos="10992"/>
-          <w:tab w:val="left" w:pos="11908"/>
-          <w:tab w:val="left" w:pos="12824"/>
-          <w:tab w:val="left" w:pos="13740"/>
-          <w:tab w:val="left" w:pos="14656"/>
-        </w:tabs>
-        <w:spacing w:after="0" w:line="240" w:lineRule="auto"/>
-        <w:rPr>
-          <w:rFonts w:ascii="Courier New" w:eastAsia="Times New Roman" w:hAnsi="Courier New" w:cs="Courier New"/>
-          <w:color w:val="000000"/>
-          <w:sz w:val="19"/>
-          <w:szCs w:val="19"/>
-        </w:rPr>
-      </w:pPr>
-      <w:proofErr w:type="gramStart"/>
-      <w:r>
-        <w:rPr>
-          <w:rFonts w:ascii="Courier New" w:eastAsia="Times New Roman" w:hAnsi="Courier New" w:cs="Courier New"/>
-          <w:color w:val="000080"/>
-          <w:sz w:val="19"/>
-          <w:szCs w:val="19"/>
-        </w:rPr>
-        <w:t>float</w:t>
-      </w:r>
-      <w:r>
-        <w:rPr>
-          <w:rFonts w:ascii="Courier New" w:eastAsia="Times New Roman" w:hAnsi="Courier New" w:cs="Courier New"/>
-          <w:color w:val="000000"/>
-          <w:sz w:val="19"/>
-          <w:szCs w:val="19"/>
-        </w:rPr>
-        <w:t>(</w:t>
-      </w:r>
-      <w:proofErr w:type="spellStart"/>
-      <w:proofErr w:type="gramEnd"/>
-      <w:r>
-        <w:rPr>
-          <w:rFonts w:ascii="Courier New" w:eastAsia="Times New Roman" w:hAnsi="Courier New" w:cs="Courier New"/>
-          <w:color w:val="000000"/>
-          <w:sz w:val="19"/>
-          <w:szCs w:val="19"/>
-        </w:rPr>
-        <w:t>own_moves</w:t>
-      </w:r>
-      <w:proofErr w:type="spellEnd"/>
-      <w:r>
-        <w:rPr>
-          <w:rFonts w:ascii="Courier New" w:eastAsia="Times New Roman" w:hAnsi="Courier New" w:cs="Courier New"/>
-          <w:color w:val="000000"/>
-          <w:sz w:val="19"/>
-          <w:szCs w:val="19"/>
-        </w:rPr>
-        <w:t xml:space="preserve"> - </w:t>
-      </w:r>
-      <w:proofErr w:type="spellStart"/>
-      <w:r>
-        <w:rPr>
-          <w:rFonts w:ascii="Courier New" w:eastAsia="Times New Roman" w:hAnsi="Courier New" w:cs="Courier New"/>
-          <w:color w:val="000000"/>
-          <w:sz w:val="19"/>
-          <w:szCs w:val="19"/>
-        </w:rPr>
-        <w:t>opp_moves</w:t>
-      </w:r>
-      <w:proofErr w:type="spellEnd"/>
-      <w:r>
-        <w:rPr>
-          <w:rFonts w:ascii="Courier New" w:eastAsia="Times New Roman" w:hAnsi="Courier New" w:cs="Courier New"/>
-          <w:color w:val="000000"/>
-          <w:sz w:val="19"/>
-          <w:szCs w:val="19"/>
-        </w:rPr>
-        <w:t>**</w:t>
-      </w:r>
-      <w:r>
-        <w:rPr>
-          <w:rFonts w:ascii="Courier New" w:eastAsia="Times New Roman" w:hAnsi="Courier New" w:cs="Courier New"/>
-          <w:color w:val="0000FF"/>
-          <w:sz w:val="19"/>
-          <w:szCs w:val="19"/>
-        </w:rPr>
-        <w:t>2</w:t>
-      </w:r>
-      <w:r>
-        <w:rPr>
-          <w:rFonts w:ascii="Courier New" w:eastAsia="Times New Roman" w:hAnsi="Courier New" w:cs="Courier New"/>
-          <w:color w:val="000000"/>
-          <w:sz w:val="19"/>
-          <w:szCs w:val="19"/>
-        </w:rPr>
-        <w:t>)</w:t>
-      </w:r>
-    </w:p>
-    <w:p/>
-    <w:p>
-      <w:r>
-        <w:br w:type="page"/>
-      </w:r>
-    </w:p>
-    <w:p>
-      <w:r>
-        <w:lastRenderedPageBreak/>
-        <w:t>*************************</w:t>
-      </w:r>
-    </w:p>
-    <w:p>
-      <w:r>
-        <w:t xml:space="preserve">   Evaluating: Student</w:t>
-      </w:r>
-    </w:p>
-    <w:p>
-      <w:r>
-        <w:t>*************************</w:t>
-      </w:r>
-    </w:p>
-    <w:p/>
-    <w:p>
-      <w:r>
-        <w:t>Playing Matches:</w:t>
-      </w:r>
-    </w:p>
-    <w:p>
-      <w:r>
-        <w:t>----------</w:t>
-      </w:r>
-    </w:p>
-    <w:p>
-      <w:r>
-        <w:t xml:space="preserve">  Match 1:   Student   vs   Random      Result: 3 to 1</w:t>
-      </w:r>
-    </w:p>
-    <w:p>
-      <w:r>
-        <w:t xml:space="preserve">  Match 2:   Student   vs   </w:t>
-      </w:r>
-      <w:proofErr w:type="spellStart"/>
-      <w:r>
-        <w:t>MM_Null</w:t>
-      </w:r>
-      <w:proofErr w:type="spellEnd"/>
-      <w:r>
-        <w:t xml:space="preserve">     Result: 4 to 0</w:t>
-      </w:r>
-    </w:p>
-    <w:p>
-      <w:r>
-        <w:t xml:space="preserve">  Match 3:   Student   vs   </w:t>
-      </w:r>
-      <w:proofErr w:type="spellStart"/>
-      <w:r>
-        <w:t>MM_Open</w:t>
-      </w:r>
-      <w:proofErr w:type="spellEnd"/>
-      <w:r>
-        <w:t xml:space="preserve">     Result: 4 to 0</w:t>
-      </w:r>
-    </w:p>
-    <w:p>
-      <w:r>
-        <w:t xml:space="preserve">  Match 4:   Student   vs </w:t>
-      </w:r>
-      <w:proofErr w:type="spellStart"/>
-      <w:r>
-        <w:t>MM_Improved</w:t>
-      </w:r>
-      <w:proofErr w:type="spellEnd"/>
-      <w:r>
-        <w:t xml:space="preserve">   Result: 3 to 1</w:t>
-      </w:r>
-    </w:p>
-    <w:p>
-      <w:r>
-        <w:t xml:space="preserve">  Match 5:   Student   vs   </w:t>
-      </w:r>
-      <w:proofErr w:type="spellStart"/>
-      <w:r>
-        <w:t>AB_Null</w:t>
-      </w:r>
-      <w:proofErr w:type="spellEnd"/>
-      <w:r>
-        <w:t xml:space="preserve">     Result: 4 to 0</w:t>
-      </w:r>
-    </w:p>
-    <w:p>
-      <w:r>
-        <w:t xml:space="preserve">  Match 6:   Student   vs   </w:t>
-      </w:r>
-      <w:proofErr w:type="spellStart"/>
-      <w:r>
-        <w:t>AB_Open</w:t>
-      </w:r>
-      <w:proofErr w:type="spellEnd"/>
-      <w:r>
-        <w:t xml:space="preserve">     Result: 4 to 0</w:t>
-      </w:r>
-    </w:p>
-    <w:p>
-      <w:r>
-        <w:t xml:space="preserve">  Match 7:   Student   vs </w:t>
-      </w:r>
-      <w:proofErr w:type="spellStart"/>
-      <w:r>
-        <w:t>AB_Improved</w:t>
-      </w:r>
-      <w:proofErr w:type="spellEnd"/>
-      <w:r>
-        <w:t xml:space="preserve">   Result: 1 to 3</w:t>
-      </w:r>
-    </w:p>
-    <w:p>
-      <w:r>
-        <w:t>Results:</w:t>
-      </w:r>
-    </w:p>
-    <w:p>
-      <w:r>
-        <w:t>----------</w:t>
-      </w:r>
-    </w:p>
-    <w:p>
-      <w:r>
-        <w:t>Student             82.14%</w:t>
-      </w:r>
-    </w:p>
-    <w:p/>
-    <w:p>
-      <w:pPr>
-        <w:pStyle w:val="HTML"/>
-        <w:shd w:val="clear" w:color="auto" w:fill="FFFFFF"/>
-        <w:rPr>
-          <w:color w:val="000000"/>
-          <w:sz w:val="19"/>
-          <w:szCs w:val="19"/>
-        </w:rPr>
-      </w:pPr>
-      <w:r>
-        <w:rPr>
-          <w:b/>
-          <w:bCs/>
-          <w:color w:val="000080"/>
-          <w:sz w:val="19"/>
-          <w:szCs w:val="19"/>
-        </w:rPr>
-        <w:t xml:space="preserve">return </w:t>
-      </w:r>
-      <w:proofErr w:type="gramStart"/>
-      <w:r>
-        <w:rPr>
-          <w:color w:val="000080"/>
-          <w:sz w:val="19"/>
-          <w:szCs w:val="19"/>
-        </w:rPr>
-        <w:t>float</w:t>
-      </w:r>
-      <w:r>
-        <w:rPr>
-          <w:color w:val="000000"/>
-          <w:sz w:val="19"/>
-          <w:szCs w:val="19"/>
-        </w:rPr>
-        <w:t>(</w:t>
-      </w:r>
-      <w:proofErr w:type="spellStart"/>
-      <w:proofErr w:type="gramEnd"/>
-      <w:r>
-        <w:rPr>
-          <w:color w:val="000000"/>
-          <w:sz w:val="19"/>
-          <w:szCs w:val="19"/>
-        </w:rPr>
-        <w:t>own_moves</w:t>
-      </w:r>
-      <w:proofErr w:type="spellEnd"/>
-      <w:r>
-        <w:rPr>
-          <w:color w:val="000000"/>
-          <w:sz w:val="19"/>
-          <w:szCs w:val="19"/>
-        </w:rPr>
-        <w:t xml:space="preserve"> - </w:t>
-      </w:r>
-      <w:r>
-        <w:rPr>
-          <w:color w:val="0000FF"/>
-          <w:sz w:val="19"/>
-          <w:szCs w:val="19"/>
-        </w:rPr>
-        <w:t>3</w:t>
-      </w:r>
-      <w:r>
-        <w:rPr>
-          <w:color w:val="000000"/>
-          <w:sz w:val="19"/>
-          <w:szCs w:val="19"/>
-        </w:rPr>
-        <w:t>*</w:t>
-      </w:r>
-      <w:proofErr w:type="spellStart"/>
-      <w:r>
-        <w:rPr>
-          <w:color w:val="000000"/>
-          <w:sz w:val="19"/>
-          <w:szCs w:val="19"/>
-        </w:rPr>
-        <w:t>opp_moves</w:t>
-      </w:r>
-      <w:proofErr w:type="spellEnd"/>
-      <w:r>
-        <w:rPr>
-          <w:color w:val="000000"/>
-          <w:sz w:val="19"/>
-          <w:szCs w:val="19"/>
-        </w:rPr>
-        <w:t>*</w:t>
-      </w:r>
-      <w:proofErr w:type="spellStart"/>
-      <w:r>
-        <w:rPr>
-          <w:color w:val="000000"/>
-          <w:sz w:val="19"/>
-          <w:szCs w:val="19"/>
-        </w:rPr>
-        <w:t>coeff</w:t>
-      </w:r>
-      <w:proofErr w:type="spellEnd"/>
-      <w:r>
-        <w:rPr>
-          <w:color w:val="000000"/>
-          <w:sz w:val="19"/>
-          <w:szCs w:val="19"/>
-        </w:rPr>
-        <w:t xml:space="preserve"> - </w:t>
-      </w:r>
-      <w:r>
-        <w:rPr>
-          <w:color w:val="0000FF"/>
-          <w:sz w:val="19"/>
-          <w:szCs w:val="19"/>
-        </w:rPr>
-        <w:t>3</w:t>
-      </w:r>
-      <w:r>
-        <w:rPr>
-          <w:color w:val="000000"/>
-          <w:sz w:val="19"/>
-          <w:szCs w:val="19"/>
-        </w:rPr>
-        <w:t>*</w:t>
-      </w:r>
-      <w:proofErr w:type="spellStart"/>
-      <w:r>
-        <w:rPr>
-          <w:color w:val="000000"/>
-          <w:sz w:val="19"/>
-          <w:szCs w:val="19"/>
-        </w:rPr>
-        <w:t>proximity_to_center</w:t>
-      </w:r>
-      <w:proofErr w:type="spellEnd"/>
-      <w:r>
-        <w:rPr>
-          <w:color w:val="000000"/>
-          <w:sz w:val="19"/>
-          <w:szCs w:val="19"/>
-        </w:rPr>
-        <w:t>/</w:t>
-      </w:r>
-      <w:proofErr w:type="spellStart"/>
-      <w:r>
-        <w:rPr>
-          <w:color w:val="000000"/>
-          <w:sz w:val="19"/>
-          <w:szCs w:val="19"/>
-        </w:rPr>
-        <w:t>coeff</w:t>
-      </w:r>
-      <w:proofErr w:type="spellEnd"/>
-      <w:r>
-        <w:rPr>
-          <w:color w:val="000000"/>
-          <w:sz w:val="19"/>
-          <w:szCs w:val="19"/>
-        </w:rPr>
-        <w:t>)</w:t>
-      </w:r>
-    </w:p>
-    <w:p/>
-    <w:p/>
-    <w:p>
-      <w:r>
-        <w:t>*************************</w:t>
-      </w:r>
-    </w:p>
-    <w:p>
-      <w:r>
-        <w:t xml:space="preserve">   Evaluating: Student</w:t>
-      </w:r>
-    </w:p>
-    <w:p>
-      <w:r>
-        <w:t>*************************</w:t>
-      </w:r>
-    </w:p>
-    <w:p/>
-    <w:p>
-      <w:r>
-        <w:t>Playing Matches:</w:t>
-      </w:r>
-    </w:p>
-    <w:p>
-      <w:r>
-        <w:t>----------</w:t>
-      </w:r>
-    </w:p>
-    <w:p>
-      <w:r>
-        <w:t xml:space="preserve">  Match 1:   Student   vs   Random      Result: 18 to 2</w:t>
-      </w:r>
-    </w:p>
-    <w:p>
-      <w:r>
-        <w:t xml:space="preserve">  Match 2:   Student   vs   </w:t>
-      </w:r>
-      <w:proofErr w:type="spellStart"/>
-      <w:r>
-        <w:t>MM_Null</w:t>
-      </w:r>
-      <w:proofErr w:type="spellEnd"/>
-      <w:r>
-        <w:t xml:space="preserve">     Result: 18 to 2</w:t>
-      </w:r>
-    </w:p>
-    <w:p>
-      <w:r>
-        <w:t xml:space="preserve">  Match 3:   Student   vs   </w:t>
-      </w:r>
-      <w:proofErr w:type="spellStart"/>
-      <w:r>
-        <w:t>MM_Open</w:t>
-      </w:r>
-      <w:proofErr w:type="spellEnd"/>
-      <w:r>
-        <w:t xml:space="preserve">     Result: 16 to 4</w:t>
-      </w:r>
-    </w:p>
-    <w:p>
-      <w:r>
-        <w:t xml:space="preserve">  Match 4:   Student   vs </w:t>
-      </w:r>
-      <w:proofErr w:type="spellStart"/>
-      <w:r>
-        <w:t>MM_Improved</w:t>
-      </w:r>
-      <w:proofErr w:type="spellEnd"/>
-      <w:r>
-        <w:t xml:space="preserve">   Result: 11 to 9</w:t>
-      </w:r>
-    </w:p>
-    <w:p>
-      <w:r>
-        <w:t xml:space="preserve">  Match 5:   Student   vs   </w:t>
-      </w:r>
-      <w:proofErr w:type="spellStart"/>
-      <w:r>
-        <w:t>AB_Null</w:t>
-      </w:r>
-      <w:proofErr w:type="spellEnd"/>
-      <w:r>
-        <w:t xml:space="preserve">     Result: 17 to 3</w:t>
-      </w:r>
-    </w:p>
-    <w:p>
-      <w:r>
-        <w:lastRenderedPageBreak/>
-        <w:t xml:space="preserve">  Match 6:   Student   vs   </w:t>
-      </w:r>
-      <w:proofErr w:type="spellStart"/>
-      <w:r>
-        <w:t>AB_Open</w:t>
-      </w:r>
-      <w:proofErr w:type="spellEnd"/>
-      <w:r>
-        <w:t xml:space="preserve">     Result: 13 to 7</w:t>
-      </w:r>
-    </w:p>
-    <w:p>
-      <w:r>
-        <w:t xml:space="preserve">  Match 7:   Student   vs </w:t>
-      </w:r>
-      <w:proofErr w:type="spellStart"/>
-      <w:r>
-        <w:t>AB_Improved</w:t>
-      </w:r>
-      <w:proofErr w:type="spellEnd"/>
-      <w:r>
-        <w:t xml:space="preserve">   Result: 17 to 3</w:t>
-      </w:r>
-    </w:p>
-    <w:p/>
-    <w:p/>
-    <w:p>
-      <w:r>
-        <w:t>Results:</w:t>
-      </w:r>
-    </w:p>
-    <w:p>
-      <w:r>
-        <w:t>----------</w:t>
-      </w:r>
-    </w:p>
-    <w:p>
-      <w:r>
-        <w:t>Student             78.57%</w:t>
-      </w:r>
-    </w:p>
-    <w:p/>
-    <w:p>
-      <w:pPr>
-        <w:pStyle w:val="HTML"/>
-        <w:shd w:val="clear" w:color="auto" w:fill="FFFFFF"/>
-        <w:rPr>
-          <w:color w:val="000000"/>
-          <w:sz w:val="19"/>
-          <w:szCs w:val="19"/>
-        </w:rPr>
-      </w:pPr>
-      <w:r>
-        <w:rPr>
-          <w:b/>
-          <w:bCs/>
-          <w:color w:val="000080"/>
-          <w:sz w:val="19"/>
-          <w:szCs w:val="19"/>
-        </w:rPr>
-        <w:t xml:space="preserve">return </w:t>
-      </w:r>
-      <w:proofErr w:type="gramStart"/>
-      <w:r>
-        <w:rPr>
-          <w:color w:val="000080"/>
-          <w:sz w:val="19"/>
-          <w:szCs w:val="19"/>
-        </w:rPr>
-        <w:t>float</w:t>
-      </w:r>
-      <w:r>
-        <w:rPr>
-          <w:color w:val="000000"/>
-          <w:sz w:val="19"/>
-          <w:szCs w:val="19"/>
-        </w:rPr>
-        <w:t>(</w:t>
-      </w:r>
-      <w:proofErr w:type="spellStart"/>
-      <w:proofErr w:type="gramEnd"/>
-      <w:r>
-        <w:rPr>
-          <w:color w:val="000000"/>
-          <w:sz w:val="19"/>
-          <w:szCs w:val="19"/>
-        </w:rPr>
-        <w:t>own_moves</w:t>
-      </w:r>
-      <w:proofErr w:type="spellEnd"/>
-      <w:r>
-        <w:rPr>
-          <w:color w:val="000000"/>
-          <w:sz w:val="19"/>
-          <w:szCs w:val="19"/>
-        </w:rPr>
-        <w:t xml:space="preserve"> - </w:t>
-      </w:r>
-      <w:r>
-        <w:rPr>
-          <w:color w:val="0000FF"/>
-          <w:sz w:val="19"/>
-          <w:szCs w:val="19"/>
-        </w:rPr>
-        <w:t>3</w:t>
-      </w:r>
-      <w:r>
-        <w:rPr>
-          <w:color w:val="000000"/>
-          <w:sz w:val="19"/>
-          <w:szCs w:val="19"/>
-        </w:rPr>
-        <w:t>*</w:t>
-      </w:r>
-      <w:proofErr w:type="spellStart"/>
-      <w:r>
-        <w:rPr>
-          <w:color w:val="000000"/>
-          <w:sz w:val="19"/>
-          <w:szCs w:val="19"/>
-        </w:rPr>
-        <w:t>opp_moves</w:t>
-      </w:r>
-      <w:proofErr w:type="spellEnd"/>
-      <w:r>
-        <w:rPr>
-          <w:color w:val="000000"/>
-          <w:sz w:val="19"/>
-          <w:szCs w:val="19"/>
-        </w:rPr>
-        <w:t>*</w:t>
-      </w:r>
-      <w:proofErr w:type="spellStart"/>
-      <w:r>
-        <w:rPr>
-          <w:color w:val="000000"/>
-          <w:sz w:val="19"/>
-          <w:szCs w:val="19"/>
-        </w:rPr>
-        <w:t>coeff</w:t>
-      </w:r>
-      <w:proofErr w:type="spellEnd"/>
-      <w:r>
-        <w:rPr>
-          <w:color w:val="000000"/>
-          <w:sz w:val="19"/>
-          <w:szCs w:val="19"/>
-        </w:rPr>
-        <w:t xml:space="preserve"> - </w:t>
-      </w:r>
-      <w:r>
-        <w:rPr>
-          <w:color w:val="0000FF"/>
-          <w:sz w:val="19"/>
-          <w:szCs w:val="19"/>
-        </w:rPr>
-        <w:t>3</w:t>
-      </w:r>
-      <w:r>
-        <w:rPr>
-          <w:color w:val="000000"/>
-          <w:sz w:val="19"/>
-          <w:szCs w:val="19"/>
-        </w:rPr>
-        <w:t>*</w:t>
-      </w:r>
-      <w:proofErr w:type="spellStart"/>
-      <w:r>
-        <w:rPr>
-          <w:color w:val="000000"/>
-          <w:sz w:val="19"/>
-          <w:szCs w:val="19"/>
-          <w:shd w:val="clear" w:color="auto" w:fill="E4E4FF"/>
-        </w:rPr>
-        <w:t>proximity_to_center</w:t>
-      </w:r>
-      <w:proofErr w:type="spellEnd"/>
-      <w:r>
-        <w:rPr>
-          <w:color w:val="000000"/>
-          <w:sz w:val="19"/>
-          <w:szCs w:val="19"/>
-        </w:rPr>
-        <w:t>/</w:t>
-      </w:r>
-      <w:proofErr w:type="spellStart"/>
-      <w:r>
-        <w:rPr>
-          <w:color w:val="000000"/>
-          <w:sz w:val="19"/>
-          <w:szCs w:val="19"/>
-        </w:rPr>
-        <w:t>coeff</w:t>
-      </w:r>
-      <w:proofErr w:type="spellEnd"/>
-      <w:r>
-        <w:rPr>
-          <w:color w:val="000000"/>
-          <w:sz w:val="19"/>
-          <w:szCs w:val="19"/>
-        </w:rPr>
-        <w:t>)</w:t>
-      </w:r>
-    </w:p>
-    <w:p>
-      <w:bookmarkStart w:id="0" w:name="_GoBack"/>
-      <w:bookmarkEnd w:id="0"/>
-    </w:p>
     <w:sectPr>
       <w:pgSz w:w="12240" w:h="15840"/>
-      <w:pgMar w:top="1134" w:right="850" w:bottom="1134" w:left="1701" w:header="720" w:footer="720" w:gutter="0"/>
+      <w:pgMar w:top="1134" w:right="850" w:bottom="900" w:left="1701" w:header="720" w:footer="720" w:gutter="0"/>
       <w:cols w:space="720"/>
       <w:docGrid w:linePitch="360"/>
     </w:sectPr>
@@ -1835,7 +2039,7 @@
 </file>
 
 <file path=word/endnotes.xml><?xml version="1.0" encoding="utf-8"?>
-<w:endnotes xmlns:wpc="http://schemas.microsoft.com/office/word/2010/wordprocessingCanvas" xmlns:cx="http://schemas.microsoft.com/office/drawing/2014/chartex" xmlns:cx1="http://schemas.microsoft.com/office/drawing/2015/9/8/chartex" xmlns:mc="http://schemas.openxmlformats.org/markup-compatibility/2006" xmlns:o="urn:schemas-microsoft-com:office:office" xmlns:r="http://schemas.openxmlformats.org/officeDocument/2006/relationships" xmlns:m="http://schemas.openxmlformats.org/officeDocument/2006/math" xmlns:v="urn:schemas-microsoft-com:vml" xmlns:wp14="http://schemas.microsoft.com/office/word/2010/wordprocessingDrawing" xmlns:wp="http://schemas.openxmlformats.org/drawingml/2006/wordprocessingDrawing" xmlns:w10="urn:schemas-microsoft-com:office:word" xmlns:w="http://schemas.openxmlformats.org/wordprocessingml/2006/main" xmlns:w14="http://schemas.microsoft.com/office/word/2010/wordml" xmlns:w15="http://schemas.microsoft.com/office/word/2012/wordml" xmlns:w16se="http://schemas.microsoft.com/office/word/2015/wordml/symex" xmlns:wpg="http://schemas.microsoft.com/office/word/2010/wordprocessingGroup" xmlns:wpi="http://schemas.microsoft.com/office/word/2010/wordprocessingInk" xmlns:wne="http://schemas.microsoft.com/office/word/2006/wordml" xmlns:wps="http://schemas.microsoft.com/office/word/2010/wordprocessingShape" mc:Ignorable="w14 w15 w16se wp14">
+<w:endnotes xmlns:wpc="http://schemas.microsoft.com/office/word/2010/wordprocessingCanvas" xmlns:mc="http://schemas.openxmlformats.org/markup-compatibility/2006" xmlns:o="urn:schemas-microsoft-com:office:office" xmlns:r="http://schemas.openxmlformats.org/officeDocument/2006/relationships" xmlns:m="http://schemas.openxmlformats.org/officeDocument/2006/math" xmlns:v="urn:schemas-microsoft-com:vml" xmlns:wp14="http://schemas.microsoft.com/office/word/2010/wordprocessingDrawing" xmlns:wp="http://schemas.openxmlformats.org/drawingml/2006/wordprocessingDrawing" xmlns:w10="urn:schemas-microsoft-com:office:word" xmlns:w="http://schemas.openxmlformats.org/wordprocessingml/2006/main" xmlns:w14="http://schemas.microsoft.com/office/word/2010/wordml" xmlns:w15="http://schemas.microsoft.com/office/word/2012/wordml" xmlns:wpg="http://schemas.microsoft.com/office/word/2010/wordprocessingGroup" xmlns:wpi="http://schemas.microsoft.com/office/word/2010/wordprocessingInk" xmlns:wne="http://schemas.microsoft.com/office/word/2006/wordml" xmlns:wps="http://schemas.microsoft.com/office/word/2010/wordprocessingShape" mc:Ignorable="w14 w15 wp14">
   <w:endnote w:type="separator" w:id="-1">
     <w:p>
       <w:pPr>
@@ -1860,7 +2064,7 @@
 </file>
 
 <file path=word/footnotes.xml><?xml version="1.0" encoding="utf-8"?>
-<w:footnotes xmlns:wpc="http://schemas.microsoft.com/office/word/2010/wordprocessingCanvas" xmlns:cx="http://schemas.microsoft.com/office/drawing/2014/chartex" xmlns:cx1="http://schemas.microsoft.com/office/drawing/2015/9/8/chartex" xmlns:mc="http://schemas.openxmlformats.org/markup-compatibility/2006" xmlns:o="urn:schemas-microsoft-com:office:office" xmlns:r="http://schemas.openxmlformats.org/officeDocument/2006/relationships" xmlns:m="http://schemas.openxmlformats.org/officeDocument/2006/math" xmlns:v="urn:schemas-microsoft-com:vml" xmlns:wp14="http://schemas.microsoft.com/office/word/2010/wordprocessingDrawing" xmlns:wp="http://schemas.openxmlformats.org/drawingml/2006/wordprocessingDrawing" xmlns:w10="urn:schemas-microsoft-com:office:word" xmlns:w="http://schemas.openxmlformats.org/wordprocessingml/2006/main" xmlns:w14="http://schemas.microsoft.com/office/word/2010/wordml" xmlns:w15="http://schemas.microsoft.com/office/word/2012/wordml" xmlns:w16se="http://schemas.microsoft.com/office/word/2015/wordml/symex" xmlns:wpg="http://schemas.microsoft.com/office/word/2010/wordprocessingGroup" xmlns:wpi="http://schemas.microsoft.com/office/word/2010/wordprocessingInk" xmlns:wne="http://schemas.microsoft.com/office/word/2006/wordml" xmlns:wps="http://schemas.microsoft.com/office/word/2010/wordprocessingShape" mc:Ignorable="w14 w15 w16se wp14">
+<w:footnotes xmlns:wpc="http://schemas.microsoft.com/office/word/2010/wordprocessingCanvas" xmlns:mc="http://schemas.openxmlformats.org/markup-compatibility/2006" xmlns:o="urn:schemas-microsoft-com:office:office" xmlns:r="http://schemas.openxmlformats.org/officeDocument/2006/relationships" xmlns:m="http://schemas.openxmlformats.org/officeDocument/2006/math" xmlns:v="urn:schemas-microsoft-com:vml" xmlns:wp14="http://schemas.microsoft.com/office/word/2010/wordprocessingDrawing" xmlns:wp="http://schemas.openxmlformats.org/drawingml/2006/wordprocessingDrawing" xmlns:w10="urn:schemas-microsoft-com:office:word" xmlns:w="http://schemas.openxmlformats.org/wordprocessingml/2006/main" xmlns:w14="http://schemas.microsoft.com/office/word/2010/wordml" xmlns:w15="http://schemas.microsoft.com/office/word/2012/wordml" xmlns:wpg="http://schemas.microsoft.com/office/word/2010/wordprocessingGroup" xmlns:wpi="http://schemas.microsoft.com/office/word/2010/wordprocessingInk" xmlns:wne="http://schemas.microsoft.com/office/word/2006/wordml" xmlns:wps="http://schemas.microsoft.com/office/word/2010/wordprocessingShape" mc:Ignorable="w14 w15 wp14">
   <w:footnote w:type="separator" w:id="-1">
     <w:p>
       <w:pPr>
@@ -1884,33 +2088,207 @@
   <w:footnote w:id="1">
     <w:p>
       <w:pPr>
-        <w:pStyle w:val="a4"/>
-      </w:pPr>
-      <w:r>
-        <w:rPr>
-          <w:rStyle w:val="a6"/>
+        <w:pStyle w:val="FootnoteText"/>
+      </w:pPr>
+      <w:r>
+        <w:rPr>
+          <w:rStyle w:val="FootnoteReference"/>
         </w:rPr>
         <w:footnoteRef/>
       </w:r>
       <w:r>
-        <w:t xml:space="preserve"> Here is an example how ID improved plays. During each game the distribution of wins-losses could be slightly different, but in average the performance of this heuristic is about 6</w:t>
-      </w:r>
-      <w:r>
-        <w:t>0</w:t>
-      </w:r>
-      <w:r>
-        <w:t>-70</w:t>
-      </w:r>
-      <w:r>
-        <w:t>% wins.</w:t>
+        <w:t xml:space="preserve"> Here is an example how ID improved plays. During each game the distribution of wins-losses could be slightly different, but in average the performance of this heuristic is about 60-70% wins.</w:t>
       </w:r>
     </w:p>
   </w:footnote>
 </w:footnotes>
 </file>
 
+<file path=word/numbering.xml><?xml version="1.0" encoding="utf-8"?>
+<w:numbering xmlns:wpc="http://schemas.microsoft.com/office/word/2010/wordprocessingCanvas" xmlns:mc="http://schemas.openxmlformats.org/markup-compatibility/2006" xmlns:o="urn:schemas-microsoft-com:office:office" xmlns:r="http://schemas.openxmlformats.org/officeDocument/2006/relationships" xmlns:m="http://schemas.openxmlformats.org/officeDocument/2006/math" xmlns:v="urn:schemas-microsoft-com:vml" xmlns:wp14="http://schemas.microsoft.com/office/word/2010/wordprocessingDrawing" xmlns:wp="http://schemas.openxmlformats.org/drawingml/2006/wordprocessingDrawing" xmlns:w10="urn:schemas-microsoft-com:office:word" xmlns:w="http://schemas.openxmlformats.org/wordprocessingml/2006/main" xmlns:w14="http://schemas.microsoft.com/office/word/2010/wordml" xmlns:w15="http://schemas.microsoft.com/office/word/2012/wordml" xmlns:wpg="http://schemas.microsoft.com/office/word/2010/wordprocessingGroup" xmlns:wpi="http://schemas.microsoft.com/office/word/2010/wordprocessingInk" xmlns:wne="http://schemas.microsoft.com/office/word/2006/wordml" xmlns:wps="http://schemas.microsoft.com/office/word/2010/wordprocessingShape" mc:Ignorable="w14 w15 wp14">
+  <w:abstractNum w:abstractNumId="0" w15:restartNumberingAfterBreak="0">
+    <w:nsid w:val="07586BB5"/>
+    <w:multiLevelType w:val="hybridMultilevel"/>
+    <w:tmpl w:val="89A034A8"/>
+    <w:lvl w:ilvl="0" w:tplc="0409000F">
+      <w:start w:val="1"/>
+      <w:numFmt w:val="decimal"/>
+      <w:lvlText w:val="%1."/>
+      <w:lvlJc w:val="left"/>
+      <w:pPr>
+        <w:ind w:left="2160" w:hanging="360"/>
+      </w:pPr>
+    </w:lvl>
+    <w:lvl w:ilvl="1" w:tplc="04090019" w:tentative="1">
+      <w:start w:val="1"/>
+      <w:numFmt w:val="lowerLetter"/>
+      <w:lvlText w:val="%2."/>
+      <w:lvlJc w:val="left"/>
+      <w:pPr>
+        <w:ind w:left="2880" w:hanging="360"/>
+      </w:pPr>
+    </w:lvl>
+    <w:lvl w:ilvl="2" w:tplc="0409001B" w:tentative="1">
+      <w:start w:val="1"/>
+      <w:numFmt w:val="lowerRoman"/>
+      <w:lvlText w:val="%3."/>
+      <w:lvlJc w:val="right"/>
+      <w:pPr>
+        <w:ind w:left="3600" w:hanging="180"/>
+      </w:pPr>
+    </w:lvl>
+    <w:lvl w:ilvl="3" w:tplc="0409000F" w:tentative="1">
+      <w:start w:val="1"/>
+      <w:numFmt w:val="decimal"/>
+      <w:lvlText w:val="%4."/>
+      <w:lvlJc w:val="left"/>
+      <w:pPr>
+        <w:ind w:left="4320" w:hanging="360"/>
+      </w:pPr>
+    </w:lvl>
+    <w:lvl w:ilvl="4" w:tplc="04090019" w:tentative="1">
+      <w:start w:val="1"/>
+      <w:numFmt w:val="lowerLetter"/>
+      <w:lvlText w:val="%5."/>
+      <w:lvlJc w:val="left"/>
+      <w:pPr>
+        <w:ind w:left="5040" w:hanging="360"/>
+      </w:pPr>
+    </w:lvl>
+    <w:lvl w:ilvl="5" w:tplc="0409001B" w:tentative="1">
+      <w:start w:val="1"/>
+      <w:numFmt w:val="lowerRoman"/>
+      <w:lvlText w:val="%6."/>
+      <w:lvlJc w:val="right"/>
+      <w:pPr>
+        <w:ind w:left="5760" w:hanging="180"/>
+      </w:pPr>
+    </w:lvl>
+    <w:lvl w:ilvl="6" w:tplc="0409000F" w:tentative="1">
+      <w:start w:val="1"/>
+      <w:numFmt w:val="decimal"/>
+      <w:lvlText w:val="%7."/>
+      <w:lvlJc w:val="left"/>
+      <w:pPr>
+        <w:ind w:left="6480" w:hanging="360"/>
+      </w:pPr>
+    </w:lvl>
+    <w:lvl w:ilvl="7" w:tplc="04090019" w:tentative="1">
+      <w:start w:val="1"/>
+      <w:numFmt w:val="lowerLetter"/>
+      <w:lvlText w:val="%8."/>
+      <w:lvlJc w:val="left"/>
+      <w:pPr>
+        <w:ind w:left="7200" w:hanging="360"/>
+      </w:pPr>
+    </w:lvl>
+    <w:lvl w:ilvl="8" w:tplc="0409001B" w:tentative="1">
+      <w:start w:val="1"/>
+      <w:numFmt w:val="lowerRoman"/>
+      <w:lvlText w:val="%9."/>
+      <w:lvlJc w:val="right"/>
+      <w:pPr>
+        <w:ind w:left="7920" w:hanging="180"/>
+      </w:pPr>
+    </w:lvl>
+  </w:abstractNum>
+  <w:abstractNum w:abstractNumId="1" w15:restartNumberingAfterBreak="0">
+    <w:nsid w:val="79074D5D"/>
+    <w:multiLevelType w:val="hybridMultilevel"/>
+    <w:tmpl w:val="6FA6AA72"/>
+    <w:lvl w:ilvl="0" w:tplc="0409000F">
+      <w:start w:val="1"/>
+      <w:numFmt w:val="decimal"/>
+      <w:lvlText w:val="%1."/>
+      <w:lvlJc w:val="left"/>
+      <w:pPr>
+        <w:ind w:left="720" w:hanging="360"/>
+      </w:pPr>
+    </w:lvl>
+    <w:lvl w:ilvl="1" w:tplc="04090019">
+      <w:start w:val="1"/>
+      <w:numFmt w:val="lowerLetter"/>
+      <w:lvlText w:val="%2."/>
+      <w:lvlJc w:val="left"/>
+      <w:pPr>
+        <w:ind w:left="1440" w:hanging="360"/>
+      </w:pPr>
+    </w:lvl>
+    <w:lvl w:ilvl="2" w:tplc="0409001B" w:tentative="1">
+      <w:start w:val="1"/>
+      <w:numFmt w:val="lowerRoman"/>
+      <w:lvlText w:val="%3."/>
+      <w:lvlJc w:val="right"/>
+      <w:pPr>
+        <w:ind w:left="2160" w:hanging="180"/>
+      </w:pPr>
+    </w:lvl>
+    <w:lvl w:ilvl="3" w:tplc="0409000F" w:tentative="1">
+      <w:start w:val="1"/>
+      <w:numFmt w:val="decimal"/>
+      <w:lvlText w:val="%4."/>
+      <w:lvlJc w:val="left"/>
+      <w:pPr>
+        <w:ind w:left="2880" w:hanging="360"/>
+      </w:pPr>
+    </w:lvl>
+    <w:lvl w:ilvl="4" w:tplc="04090019" w:tentative="1">
+      <w:start w:val="1"/>
+      <w:numFmt w:val="lowerLetter"/>
+      <w:lvlText w:val="%5."/>
+      <w:lvlJc w:val="left"/>
+      <w:pPr>
+        <w:ind w:left="3600" w:hanging="360"/>
+      </w:pPr>
+    </w:lvl>
+    <w:lvl w:ilvl="5" w:tplc="0409001B" w:tentative="1">
+      <w:start w:val="1"/>
+      <w:numFmt w:val="lowerRoman"/>
+      <w:lvlText w:val="%6."/>
+      <w:lvlJc w:val="right"/>
+      <w:pPr>
+        <w:ind w:left="4320" w:hanging="180"/>
+      </w:pPr>
+    </w:lvl>
+    <w:lvl w:ilvl="6" w:tplc="0409000F" w:tentative="1">
+      <w:start w:val="1"/>
+      <w:numFmt w:val="decimal"/>
+      <w:lvlText w:val="%7."/>
+      <w:lvlJc w:val="left"/>
+      <w:pPr>
+        <w:ind w:left="5040" w:hanging="360"/>
+      </w:pPr>
+    </w:lvl>
+    <w:lvl w:ilvl="7" w:tplc="04090019" w:tentative="1">
+      <w:start w:val="1"/>
+      <w:numFmt w:val="lowerLetter"/>
+      <w:lvlText w:val="%8."/>
+      <w:lvlJc w:val="left"/>
+      <w:pPr>
+        <w:ind w:left="5760" w:hanging="360"/>
+      </w:pPr>
+    </w:lvl>
+    <w:lvl w:ilvl="8" w:tplc="0409001B" w:tentative="1">
+      <w:start w:val="1"/>
+      <w:numFmt w:val="lowerRoman"/>
+      <w:lvlText w:val="%9."/>
+      <w:lvlJc w:val="right"/>
+      <w:pPr>
+        <w:ind w:left="6480" w:hanging="180"/>
+      </w:pPr>
+    </w:lvl>
+  </w:abstractNum>
+  <w:num w:numId="1">
+    <w:abstractNumId w:val="1"/>
+  </w:num>
+  <w:num w:numId="2">
+    <w:abstractNumId w:val="0"/>
+  </w:num>
+</w:numbering>
+</file>
+
 <file path=word/styles.xml><?xml version="1.0" encoding="utf-8"?>
-<w:styles xmlns:mc="http://schemas.openxmlformats.org/markup-compatibility/2006" xmlns:r="http://schemas.openxmlformats.org/officeDocument/2006/relationships" xmlns:w="http://schemas.openxmlformats.org/wordprocessingml/2006/main" xmlns:w14="http://schemas.microsoft.com/office/word/2010/wordml" xmlns:w15="http://schemas.microsoft.com/office/word/2012/wordml" xmlns:w16se="http://schemas.microsoft.com/office/word/2015/wordml/symex" mc:Ignorable="w14 w15 w16se">
+<w:styles xmlns:mc="http://schemas.openxmlformats.org/markup-compatibility/2006" xmlns:r="http://schemas.openxmlformats.org/officeDocument/2006/relationships" xmlns:w="http://schemas.openxmlformats.org/wordprocessingml/2006/main" xmlns:w14="http://schemas.microsoft.com/office/word/2010/wordml" xmlns:w15="http://schemas.microsoft.com/office/word/2012/wordml" mc:Ignorable="w14 w15">
   <w:docDefaults>
     <w:rPrDefault>
       <w:rPr>
@@ -2299,17 +2677,38 @@
     <w:lsdException w:name="List Table 6 Colorful Accent 6" w:uiPriority="51"/>
     <w:lsdException w:name="List Table 7 Colorful Accent 6" w:uiPriority="52"/>
   </w:latentStyles>
-  <w:style w:type="paragraph" w:default="1" w:styleId="a">
+  <w:style w:type="paragraph" w:default="1" w:styleId="Normal">
     <w:name w:val="Normal"/>
     <w:qFormat/>
   </w:style>
-  <w:style w:type="character" w:default="1" w:styleId="a0">
+  <w:style w:type="paragraph" w:styleId="Heading1">
+    <w:name w:val="heading 1"/>
+    <w:basedOn w:val="Normal"/>
+    <w:next w:val="Normal"/>
+    <w:link w:val="Heading1Char"/>
+    <w:uiPriority w:val="9"/>
+    <w:qFormat/>
+    <w:rsid w:val="006B1A4E"/>
+    <w:pPr>
+      <w:keepNext/>
+      <w:keepLines/>
+      <w:spacing w:before="240" w:after="0"/>
+      <w:outlineLvl w:val="0"/>
+    </w:pPr>
+    <w:rPr>
+      <w:rFonts w:asciiTheme="majorHAnsi" w:eastAsiaTheme="majorEastAsia" w:hAnsiTheme="majorHAnsi" w:cstheme="majorBidi"/>
+      <w:color w:val="2E74B5" w:themeColor="accent1" w:themeShade="BF"/>
+      <w:sz w:val="32"/>
+      <w:szCs w:val="32"/>
+    </w:rPr>
+  </w:style>
+  <w:style w:type="character" w:default="1" w:styleId="DefaultParagraphFont">
     <w:name w:val="Default Paragraph Font"/>
     <w:uiPriority w:val="1"/>
     <w:semiHidden/>
     <w:unhideWhenUsed/>
   </w:style>
-  <w:style w:type="table" w:default="1" w:styleId="a1">
+  <w:style w:type="table" w:default="1" w:styleId="TableNormal">
     <w:name w:val="Normal Table"/>
     <w:uiPriority w:val="99"/>
     <w:semiHidden/>
@@ -2324,15 +2723,15 @@
       </w:tblCellMar>
     </w:tblPr>
   </w:style>
-  <w:style w:type="numbering" w:default="1" w:styleId="a2">
+  <w:style w:type="numbering" w:default="1" w:styleId="NoList">
     <w:name w:val="No List"/>
     <w:uiPriority w:val="99"/>
     <w:semiHidden/>
     <w:unhideWhenUsed/>
   </w:style>
-  <w:style w:type="table" w:styleId="a3">
+  <w:style w:type="table" w:styleId="TableGrid">
     <w:name w:val="Table Grid"/>
-    <w:basedOn w:val="a1"/>
+    <w:basedOn w:val="TableNormal"/>
     <w:uiPriority w:val="39"/>
     <w:rsid w:val="00B824A8"/>
     <w:pPr>
@@ -2349,9 +2748,9 @@
       </w:tblBorders>
     </w:tblPr>
   </w:style>
-  <w:style w:type="table" w:styleId="-46">
+  <w:style w:type="table" w:styleId="GridTable4-Accent6">
     <w:name w:val="Grid Table 4 Accent 6"/>
-    <w:basedOn w:val="a1"/>
+    <w:basedOn w:val="TableNormal"/>
     <w:uiPriority w:val="49"/>
     <w:rsid w:val="00B824A8"/>
     <w:pPr>
@@ -2425,10 +2824,10 @@
       </w:tcPr>
     </w:tblStylePr>
   </w:style>
-  <w:style w:type="paragraph" w:styleId="a4">
+  <w:style w:type="paragraph" w:styleId="FootnoteText">
     <w:name w:val="footnote text"/>
-    <w:basedOn w:val="a"/>
-    <w:link w:val="a5"/>
+    <w:basedOn w:val="Normal"/>
+    <w:link w:val="FootnoteTextChar"/>
     <w:uiPriority w:val="99"/>
     <w:semiHidden/>
     <w:unhideWhenUsed/>
@@ -2441,10 +2840,10 @@
       <w:szCs w:val="20"/>
     </w:rPr>
   </w:style>
-  <w:style w:type="character" w:customStyle="1" w:styleId="a5">
-    <w:name w:val="Текст сноски Знак"/>
-    <w:basedOn w:val="a0"/>
-    <w:link w:val="a4"/>
+  <w:style w:type="character" w:customStyle="1" w:styleId="FootnoteTextChar">
+    <w:name w:val="Footnote Text Char"/>
+    <w:basedOn w:val="DefaultParagraphFont"/>
+    <w:link w:val="FootnoteText"/>
     <w:uiPriority w:val="99"/>
     <w:semiHidden/>
     <w:rsid w:val="00B824A8"/>
@@ -2453,9 +2852,9 @@
       <w:szCs w:val="20"/>
     </w:rPr>
   </w:style>
-  <w:style w:type="character" w:styleId="a6">
+  <w:style w:type="character" w:styleId="FootnoteReference">
     <w:name w:val="footnote reference"/>
-    <w:basedOn w:val="a0"/>
+    <w:basedOn w:val="DefaultParagraphFont"/>
     <w:uiPriority w:val="99"/>
     <w:semiHidden/>
     <w:unhideWhenUsed/>
@@ -2464,10 +2863,10 @@
       <w:vertAlign w:val="superscript"/>
     </w:rPr>
   </w:style>
-  <w:style w:type="paragraph" w:styleId="HTML">
+  <w:style w:type="paragraph" w:styleId="HTMLPreformatted">
     <w:name w:val="HTML Preformatted"/>
-    <w:basedOn w:val="a"/>
-    <w:link w:val="HTML0"/>
+    <w:basedOn w:val="Normal"/>
+    <w:link w:val="HTMLPreformattedChar"/>
     <w:uiPriority w:val="99"/>
     <w:semiHidden/>
     <w:unhideWhenUsed/>
@@ -2499,10 +2898,10 @@
       <w:szCs w:val="20"/>
     </w:rPr>
   </w:style>
-  <w:style w:type="character" w:customStyle="1" w:styleId="HTML0">
-    <w:name w:val="Стандартный HTML Знак"/>
-    <w:basedOn w:val="a0"/>
-    <w:link w:val="HTML"/>
+  <w:style w:type="character" w:customStyle="1" w:styleId="HTMLPreformattedChar">
+    <w:name w:val="HTML Preformatted Char"/>
+    <w:basedOn w:val="DefaultParagraphFont"/>
+    <w:link w:val="HTMLPreformatted"/>
     <w:uiPriority w:val="99"/>
     <w:semiHidden/>
     <w:rsid w:val="00C96F34"/>
@@ -2510,6 +2909,59 @@
       <w:rFonts w:ascii="Courier New" w:eastAsia="Times New Roman" w:hAnsi="Courier New" w:cs="Courier New"/>
       <w:sz w:val="20"/>
       <w:szCs w:val="20"/>
+    </w:rPr>
+  </w:style>
+  <w:style w:type="character" w:customStyle="1" w:styleId="Heading1Char">
+    <w:name w:val="Heading 1 Char"/>
+    <w:basedOn w:val="DefaultParagraphFont"/>
+    <w:link w:val="Heading1"/>
+    <w:uiPriority w:val="9"/>
+    <w:rsid w:val="006B1A4E"/>
+    <w:rPr>
+      <w:rFonts w:asciiTheme="majorHAnsi" w:eastAsiaTheme="majorEastAsia" w:hAnsiTheme="majorHAnsi" w:cstheme="majorBidi"/>
+      <w:color w:val="2E74B5" w:themeColor="accent1" w:themeShade="BF"/>
+      <w:sz w:val="32"/>
+      <w:szCs w:val="32"/>
+    </w:rPr>
+  </w:style>
+  <w:style w:type="paragraph" w:styleId="ListParagraph">
+    <w:name w:val="List Paragraph"/>
+    <w:basedOn w:val="Normal"/>
+    <w:uiPriority w:val="34"/>
+    <w:qFormat/>
+    <w:rsid w:val="006B1A4E"/>
+    <w:pPr>
+      <w:ind w:left="720"/>
+      <w:contextualSpacing/>
+    </w:pPr>
+  </w:style>
+  <w:style w:type="character" w:styleId="PlaceholderText">
+    <w:name w:val="Placeholder Text"/>
+    <w:basedOn w:val="DefaultParagraphFont"/>
+    <w:uiPriority w:val="99"/>
+    <w:semiHidden/>
+    <w:rsid w:val="00046637"/>
+    <w:rPr>
+      <w:color w:val="808080"/>
+    </w:rPr>
+  </w:style>
+  <w:style w:type="paragraph" w:styleId="Caption">
+    <w:name w:val="caption"/>
+    <w:basedOn w:val="Normal"/>
+    <w:next w:val="Normal"/>
+    <w:uiPriority w:val="35"/>
+    <w:unhideWhenUsed/>
+    <w:qFormat/>
+    <w:rsid w:val="00D33112"/>
+    <w:pPr>
+      <w:spacing w:after="200" w:line="240" w:lineRule="auto"/>
+    </w:pPr>
+    <w:rPr>
+      <w:i/>
+      <w:iCs/>
+      <w:color w:val="44546A" w:themeColor="text2"/>
+      <w:sz w:val="18"/>
+      <w:szCs w:val="18"/>
     </w:rPr>
   </w:style>
 </w:styles>
@@ -2781,7 +3233,7 @@
 </file>
 
 <file path=customXml/itemProps1.xml><?xml version="1.0" encoding="utf-8"?>
-<ds:datastoreItem xmlns:ds="http://schemas.openxmlformats.org/officeDocument/2006/customXml" ds:itemID="{B1995201-F570-4D6C-9C25-284E3EDD34E1}">
+<ds:datastoreItem xmlns:ds="http://schemas.openxmlformats.org/officeDocument/2006/customXml" ds:itemID="{B256EEDC-D34D-4C43-B527-FF1A4736E9D6}">
   <ds:schemaRefs>
     <ds:schemaRef ds:uri="http://schemas.openxmlformats.org/officeDocument/2006/bibliography"/>
   </ds:schemaRefs>

</xml_diff>